<commit_message>
Added Iteration plan 3 to source control
</commit_message>
<xml_diff>
--- a/Documentation/Iteration Plans/Iteration plan 3 IOCM.docx
+++ b/Documentation/Iteration Plans/Iteration plan 3 IOCM.docx
@@ -337,7 +337,7 @@
       <w:pPr>
         <w:numPr>
           <w:ilvl w:val="0"/>
-          <w:numId w:val="4"/>
+          <w:numId w:val="2"/>
         </w:numPr>
         <w:spacing w:after="0" w:afterAutospacing="0" w:lineRule="auto"/>
         <w:ind w:left="720" w:hanging="360"/>
@@ -353,7 +353,7 @@
       <w:pPr>
         <w:numPr>
           <w:ilvl w:val="0"/>
-          <w:numId w:val="4"/>
+          <w:numId w:val="2"/>
         </w:numPr>
         <w:spacing w:after="120" w:lineRule="auto"/>
         <w:ind w:left="720" w:hanging="360"/>
@@ -426,9 +426,9 @@
         <w:gridCol w:w="645"/>
         <w:gridCol w:w="2400"/>
         <w:gridCol w:w="2520"/>
-        <w:gridCol w:w="1260"/>
+        <w:gridCol w:w="1380"/>
         <w:gridCol w:w="1065"/>
-        <w:gridCol w:w="945"/>
+        <w:gridCol w:w="825"/>
         <w:gridCol w:w="930"/>
         <w:gridCol w:w="1140"/>
         <w:tblGridChange w:id="0">
@@ -436,9 +436,9 @@
             <w:gridCol w:w="645"/>
             <w:gridCol w:w="2400"/>
             <w:gridCol w:w="2520"/>
-            <w:gridCol w:w="1260"/>
+            <w:gridCol w:w="1380"/>
             <w:gridCol w:w="1065"/>
-            <w:gridCol w:w="945"/>
+            <w:gridCol w:w="825"/>
             <w:gridCol w:w="930"/>
             <w:gridCol w:w="1140"/>
           </w:tblGrid>
@@ -738,6 +738,17 @@
                 <w:rFonts w:ascii="Arial" w:cs="Arial" w:eastAsia="Arial" w:hAnsi="Arial"/>
               </w:rPr>
             </w:pPr>
+            <w:hyperlink r:id="rId7">
+              <w:r>
+                <w:rPr>
+                  <w:rFonts w:ascii="Arial" w:cs="Arial" w:eastAsia="Arial" w:hAnsi="Arial"/>
+                  <w:color w:val="1155cc"/>
+                  <w:u w:val="single"/>
+                  <w:rtl w:val="0"/>
+                </w:rPr>
+                <w:t xml:space="preserve">Complete</w:t>
+              </w:r>
+            </w:hyperlink>
             <w:r>
               <w:rPr>
                 <w:rtl w:val="0"/>
@@ -801,27 +812,31 @@
             </w:pPr>
             <w:r>
               <w:rPr>
-                <w:rtl w:val="0"/>
-              </w:rPr>
-            </w:r>
-          </w:p>
-        </w:tc>
-        <w:tc>
-          <w:tcPr>
-            <w:shd w:fill="auto" w:val="clear"/>
-            <w:vAlign w:val="bottom"/>
-          </w:tcPr>
-          <w:p>
-            <w:pPr>
-              <w:widowControl w:val="1"/>
-              <w:rPr>
-                <w:rFonts w:ascii="Arial" w:cs="Arial" w:eastAsia="Arial" w:hAnsi="Arial"/>
-              </w:rPr>
-            </w:pPr>
-            <w:r>
-              <w:rPr>
-                <w:rtl w:val="0"/>
-              </w:rPr>
+                <w:rFonts w:ascii="Arial" w:cs="Arial" w:eastAsia="Arial" w:hAnsi="Arial"/>
+                <w:rtl w:val="0"/>
+              </w:rPr>
+              <w:t xml:space="preserve">4</w:t>
+            </w:r>
+          </w:p>
+        </w:tc>
+        <w:tc>
+          <w:tcPr>
+            <w:shd w:fill="auto" w:val="clear"/>
+            <w:vAlign w:val="bottom"/>
+          </w:tcPr>
+          <w:p>
+            <w:pPr>
+              <w:widowControl w:val="1"/>
+              <w:rPr>
+                <w:rFonts w:ascii="Arial" w:cs="Arial" w:eastAsia="Arial" w:hAnsi="Arial"/>
+              </w:rPr>
+            </w:pPr>
+            <w:r>
+              <w:rPr>
+                <w:rFonts w:ascii="Arial" w:cs="Arial" w:eastAsia="Arial" w:hAnsi="Arial"/>
+                <w:rtl w:val="0"/>
+              </w:rPr>
+              <w:t xml:space="preserve">0</w:t>
             </w:r>
           </w:p>
         </w:tc>
@@ -883,34 +898,84 @@
                 <w:rFonts w:ascii="Arial" w:cs="Arial" w:eastAsia="Arial" w:hAnsi="Arial"/>
                 <w:rtl w:val="0"/>
               </w:rPr>
-              <w:t xml:space="preserve">The front end can allow a user to request to join a project</w:t>
-            </w:r>
-          </w:p>
-        </w:tc>
-        <w:tc>
-          <w:tcPr>
-            <w:shd w:fill="auto" w:val="clear"/>
-            <w:vAlign w:val="bottom"/>
-          </w:tcPr>
-          <w:p>
-            <w:pPr>
-              <w:widowControl w:val="1"/>
-              <w:rPr>
-                <w:rFonts w:ascii="Arial" w:cs="Arial" w:eastAsia="Arial" w:hAnsi="Arial"/>
-              </w:rPr>
-            </w:pPr>
-            <w:r>
-              <w:rPr>
-                <w:rtl w:val="0"/>
-              </w:rPr>
-            </w:r>
-          </w:p>
-        </w:tc>
-        <w:tc>
-          <w:tcPr>
-            <w:shd w:fill="auto" w:val="clear"/>
-            <w:vAlign w:val="bottom"/>
-          </w:tcPr>
+              <w:t xml:space="preserve">The front end can allow a user to request to join a project requires 1.1</w:t>
+            </w:r>
+          </w:p>
+        </w:tc>
+        <w:tc>
+          <w:tcPr>
+            <w:shd w:fill="auto" w:val="clear"/>
+            <w:vAlign w:val="bottom"/>
+          </w:tcPr>
+          <w:p>
+            <w:pPr>
+              <w:widowControl w:val="1"/>
+              <w:rPr>
+                <w:rFonts w:ascii="Arial" w:cs="Arial" w:eastAsia="Arial" w:hAnsi="Arial"/>
+              </w:rPr>
+            </w:pPr>
+            <w:hyperlink r:id="rId8">
+              <w:r>
+                <w:rPr>
+                  <w:rFonts w:ascii="Arial" w:cs="Arial" w:eastAsia="Arial" w:hAnsi="Arial"/>
+                  <w:color w:val="1155cc"/>
+                  <w:u w:val="single"/>
+                  <w:rtl w:val="0"/>
+                </w:rPr>
+                <w:t xml:space="preserve">@Aaron link</w:t>
+              </w:r>
+            </w:hyperlink>
+            <w:r>
+              <w:rPr>
+                <w:rtl w:val="0"/>
+              </w:rPr>
+            </w:r>
+          </w:p>
+          <w:p>
+            <w:pPr>
+              <w:widowControl w:val="1"/>
+              <w:rPr>
+                <w:rFonts w:ascii="Arial" w:cs="Arial" w:eastAsia="Arial" w:hAnsi="Arial"/>
+              </w:rPr>
+            </w:pPr>
+            <w:hyperlink r:id="rId9">
+              <w:r>
+                <w:rPr>
+                  <w:rFonts w:ascii="Arial" w:cs="Arial" w:eastAsia="Arial" w:hAnsi="Arial"/>
+                  <w:color w:val="1155cc"/>
+                  <w:u w:val="single"/>
+                  <w:rtl w:val="0"/>
+                </w:rPr>
+                <w:t xml:space="preserve">Complete</w:t>
+              </w:r>
+            </w:hyperlink>
+            <w:r>
+              <w:rPr>
+                <w:rtl w:val="0"/>
+              </w:rPr>
+            </w:r>
+          </w:p>
+        </w:tc>
+        <w:tc>
+          <w:tcPr>
+            <w:shd w:fill="auto" w:val="clear"/>
+            <w:vAlign w:val="bottom"/>
+          </w:tcPr>
+          <w:p>
+            <w:pPr>
+              <w:widowControl w:val="1"/>
+              <w:rPr>
+                <w:rFonts w:ascii="Arial" w:cs="Arial" w:eastAsia="Arial" w:hAnsi="Arial"/>
+              </w:rPr>
+            </w:pPr>
+            <w:r>
+              <w:rPr>
+                <w:rFonts w:ascii="Arial" w:cs="Arial" w:eastAsia="Arial" w:hAnsi="Arial"/>
+                <w:rtl w:val="0"/>
+              </w:rPr>
+              <w:t xml:space="preserve">Aaron</w:t>
+            </w:r>
+          </w:p>
           <w:p>
             <w:pPr>
               <w:widowControl w:val="1"/>
@@ -944,26 +1009,58 @@
                 <w:rFonts w:ascii="Arial" w:cs="Arial" w:eastAsia="Arial" w:hAnsi="Arial"/>
                 <w:rtl w:val="0"/>
               </w:rPr>
-              <w:t xml:space="preserve">3</w:t>
-            </w:r>
-          </w:p>
-        </w:tc>
-        <w:tc>
-          <w:tcPr>
-            <w:shd w:fill="auto" w:val="clear"/>
-            <w:vAlign w:val="bottom"/>
-          </w:tcPr>
-          <w:p>
-            <w:pPr>
-              <w:widowControl w:val="1"/>
-              <w:rPr>
-                <w:rFonts w:ascii="Arial" w:cs="Arial" w:eastAsia="Arial" w:hAnsi="Arial"/>
-              </w:rPr>
-            </w:pPr>
-            <w:r>
-              <w:rPr>
-                <w:rtl w:val="0"/>
-              </w:rPr>
+              <w:t xml:space="preserve">2</w:t>
+            </w:r>
+          </w:p>
+          <w:p>
+            <w:pPr>
+              <w:widowControl w:val="1"/>
+              <w:rPr>
+                <w:rFonts w:ascii="Arial" w:cs="Arial" w:eastAsia="Arial" w:hAnsi="Arial"/>
+              </w:rPr>
+            </w:pPr>
+            <w:r>
+              <w:rPr>
+                <w:rFonts w:ascii="Arial" w:cs="Arial" w:eastAsia="Arial" w:hAnsi="Arial"/>
+                <w:rtl w:val="0"/>
+              </w:rPr>
+              <w:t xml:space="preserve">4</w:t>
+            </w:r>
+          </w:p>
+        </w:tc>
+        <w:tc>
+          <w:tcPr>
+            <w:shd w:fill="auto" w:val="clear"/>
+            <w:vAlign w:val="bottom"/>
+          </w:tcPr>
+          <w:p>
+            <w:pPr>
+              <w:widowControl w:val="1"/>
+              <w:rPr>
+                <w:rFonts w:ascii="Arial" w:cs="Arial" w:eastAsia="Arial" w:hAnsi="Arial"/>
+              </w:rPr>
+            </w:pPr>
+            <w:r>
+              <w:rPr>
+                <w:rFonts w:ascii="Arial" w:cs="Arial" w:eastAsia="Arial" w:hAnsi="Arial"/>
+                <w:rtl w:val="0"/>
+              </w:rPr>
+              <w:t xml:space="preserve">#</w:t>
+            </w:r>
+          </w:p>
+          <w:p>
+            <w:pPr>
+              <w:widowControl w:val="1"/>
+              <w:rPr>
+                <w:rFonts w:ascii="Arial" w:cs="Arial" w:eastAsia="Arial" w:hAnsi="Arial"/>
+              </w:rPr>
+            </w:pPr>
+            <w:r>
+              <w:rPr>
+                <w:rFonts w:ascii="Arial" w:cs="Arial" w:eastAsia="Arial" w:hAnsi="Arial"/>
+                <w:rtl w:val="0"/>
+              </w:rPr>
+              <w:t xml:space="preserve">1</w:t>
             </w:r>
           </w:p>
         </w:tc>
@@ -1060,6 +1157,17 @@
                 <w:rFonts w:ascii="Arial" w:cs="Arial" w:eastAsia="Arial" w:hAnsi="Arial"/>
               </w:rPr>
             </w:pPr>
+            <w:hyperlink r:id="rId10">
+              <w:r>
+                <w:rPr>
+                  <w:rFonts w:ascii="Arial" w:cs="Arial" w:eastAsia="Arial" w:hAnsi="Arial"/>
+                  <w:color w:val="1155cc"/>
+                  <w:u w:val="single"/>
+                  <w:rtl w:val="0"/>
+                </w:rPr>
+                <w:t xml:space="preserve">Complete</w:t>
+              </w:r>
+            </w:hyperlink>
             <w:r>
               <w:rPr>
                 <w:rtl w:val="0"/>
@@ -1123,27 +1231,31 @@
             </w:pPr>
             <w:r>
               <w:rPr>
-                <w:rtl w:val="0"/>
-              </w:rPr>
-            </w:r>
-          </w:p>
-        </w:tc>
-        <w:tc>
-          <w:tcPr>
-            <w:shd w:fill="auto" w:val="clear"/>
-            <w:vAlign w:val="bottom"/>
-          </w:tcPr>
-          <w:p>
-            <w:pPr>
-              <w:widowControl w:val="1"/>
-              <w:rPr>
-                <w:rFonts w:ascii="Arial" w:cs="Arial" w:eastAsia="Arial" w:hAnsi="Arial"/>
-              </w:rPr>
-            </w:pPr>
-            <w:r>
-              <w:rPr>
-                <w:rtl w:val="0"/>
-              </w:rPr>
+                <w:rFonts w:ascii="Arial" w:cs="Arial" w:eastAsia="Arial" w:hAnsi="Arial"/>
+                <w:rtl w:val="0"/>
+              </w:rPr>
+              <w:t xml:space="preserve">2</w:t>
+            </w:r>
+          </w:p>
+        </w:tc>
+        <w:tc>
+          <w:tcPr>
+            <w:shd w:fill="auto" w:val="clear"/>
+            <w:vAlign w:val="bottom"/>
+          </w:tcPr>
+          <w:p>
+            <w:pPr>
+              <w:widowControl w:val="1"/>
+              <w:rPr>
+                <w:rFonts w:ascii="Arial" w:cs="Arial" w:eastAsia="Arial" w:hAnsi="Arial"/>
+              </w:rPr>
+            </w:pPr>
+            <w:r>
+              <w:rPr>
+                <w:rFonts w:ascii="Arial" w:cs="Arial" w:eastAsia="Arial" w:hAnsi="Arial"/>
+                <w:rtl w:val="0"/>
+              </w:rPr>
+              <w:t xml:space="preserve">0</w:t>
             </w:r>
           </w:p>
         </w:tc>
@@ -1223,8 +1335,10 @@
             </w:pPr>
             <w:r>
               <w:rPr>
-                <w:rtl w:val="0"/>
-              </w:rPr>
+                <w:rFonts w:ascii="Arial" w:cs="Arial" w:eastAsia="Arial" w:hAnsi="Arial"/>
+                <w:rtl w:val="0"/>
+              </w:rPr>
+              <w:t xml:space="preserve">In progress</w:t>
             </w:r>
           </w:p>
         </w:tc>
@@ -1284,27 +1398,31 @@
             </w:pPr>
             <w:r>
               <w:rPr>
-                <w:rtl w:val="0"/>
-              </w:rPr>
-            </w:r>
-          </w:p>
-        </w:tc>
-        <w:tc>
-          <w:tcPr>
-            <w:shd w:fill="auto" w:val="clear"/>
-            <w:vAlign w:val="bottom"/>
-          </w:tcPr>
-          <w:p>
-            <w:pPr>
-              <w:widowControl w:val="1"/>
-              <w:rPr>
-                <w:rFonts w:ascii="Arial" w:cs="Arial" w:eastAsia="Arial" w:hAnsi="Arial"/>
-              </w:rPr>
-            </w:pPr>
-            <w:r>
-              <w:rPr>
-                <w:rtl w:val="0"/>
-              </w:rPr>
+                <w:rFonts w:ascii="Arial" w:cs="Arial" w:eastAsia="Arial" w:hAnsi="Arial"/>
+                <w:rtl w:val="0"/>
+              </w:rPr>
+              <w:t xml:space="preserve">0.5</w:t>
+            </w:r>
+          </w:p>
+        </w:tc>
+        <w:tc>
+          <w:tcPr>
+            <w:shd w:fill="auto" w:val="clear"/>
+            <w:vAlign w:val="bottom"/>
+          </w:tcPr>
+          <w:p>
+            <w:pPr>
+              <w:widowControl w:val="1"/>
+              <w:rPr>
+                <w:rFonts w:ascii="Arial" w:cs="Arial" w:eastAsia="Arial" w:hAnsi="Arial"/>
+              </w:rPr>
+            </w:pPr>
+            <w:r>
+              <w:rPr>
+                <w:rFonts w:ascii="Arial" w:cs="Arial" w:eastAsia="Arial" w:hAnsi="Arial"/>
+                <w:rtl w:val="0"/>
+              </w:rPr>
+              <w:t xml:space="preserve">1.5</w:t>
             </w:r>
           </w:p>
         </w:tc>
@@ -1320,11 +1438,16 @@
               <w:widowControl w:val="1"/>
               <w:rPr>
                 <w:rFonts w:ascii="Arial" w:cs="Arial" w:eastAsia="Arial" w:hAnsi="Arial"/>
-              </w:rPr>
-            </w:pPr>
-            <w:r>
-              <w:rPr>
-                <w:rFonts w:ascii="Arial" w:cs="Arial" w:eastAsia="Arial" w:hAnsi="Arial"/>
+                <w:strike w:val="1"/>
+                <w:color w:val="ff0000"/>
+              </w:rPr>
+            </w:pPr>
+            <w:commentRangeStart w:id="0"/>
+            <w:r>
+              <w:rPr>
+                <w:rFonts w:ascii="Arial" w:cs="Arial" w:eastAsia="Arial" w:hAnsi="Arial"/>
+                <w:strike w:val="1"/>
+                <w:color w:val="ff0000"/>
                 <w:rtl w:val="0"/>
               </w:rPr>
               <w:t xml:space="preserve">2.3</w:t>
@@ -1341,11 +1464,15 @@
               <w:widowControl w:val="1"/>
               <w:rPr>
                 <w:rFonts w:ascii="Arial" w:cs="Arial" w:eastAsia="Arial" w:hAnsi="Arial"/>
-              </w:rPr>
-            </w:pPr>
-            <w:r>
-              <w:rPr>
-                <w:rFonts w:ascii="Arial" w:cs="Arial" w:eastAsia="Arial" w:hAnsi="Arial"/>
+                <w:strike w:val="1"/>
+                <w:color w:val="ff0000"/>
+              </w:rPr>
+            </w:pPr>
+            <w:r>
+              <w:rPr>
+                <w:rFonts w:ascii="Arial" w:cs="Arial" w:eastAsia="Arial" w:hAnsi="Arial"/>
+                <w:strike w:val="1"/>
+                <w:color w:val="ff0000"/>
                 <w:rtl w:val="0"/>
               </w:rPr>
               <w:t xml:space="preserve">Implement a notification for a double booking </w:t>
@@ -1359,11 +1486,15 @@
               <w:widowControl w:val="1"/>
               <w:rPr>
                 <w:rFonts w:ascii="Arial" w:cs="Arial" w:eastAsia="Arial" w:hAnsi="Arial"/>
-              </w:rPr>
-            </w:pPr>
-            <w:r>
-              <w:rPr>
-                <w:rFonts w:ascii="Arial" w:cs="Arial" w:eastAsia="Arial" w:hAnsi="Arial"/>
+                <w:strike w:val="1"/>
+                <w:color w:val="ff0000"/>
+              </w:rPr>
+            </w:pPr>
+            <w:r>
+              <w:rPr>
+                <w:rFonts w:ascii="Arial" w:cs="Arial" w:eastAsia="Arial" w:hAnsi="Arial"/>
+                <w:strike w:val="1"/>
+                <w:color w:val="ff0000"/>
                 <w:rtl w:val="0"/>
               </w:rPr>
               <w:t xml:space="preserve">Project managers and users know when there is resource contention. Requires 2.1 to be completed</w:t>
@@ -1380,30 +1511,40 @@
               <w:widowControl w:val="1"/>
               <w:rPr>
                 <w:rFonts w:ascii="Arial" w:cs="Arial" w:eastAsia="Arial" w:hAnsi="Arial"/>
-              </w:rPr>
-            </w:pPr>
-            <w:r>
-              <w:rPr>
-                <w:rtl w:val="0"/>
-              </w:rPr>
-            </w:r>
-          </w:p>
-        </w:tc>
-        <w:tc>
-          <w:tcPr>
-            <w:shd w:fill="auto" w:val="clear"/>
-            <w:vAlign w:val="bottom"/>
-          </w:tcPr>
-          <w:p>
-            <w:pPr>
-              <w:widowControl w:val="1"/>
-              <w:rPr>
-                <w:rFonts w:ascii="Arial" w:cs="Arial" w:eastAsia="Arial" w:hAnsi="Arial"/>
-              </w:rPr>
-            </w:pPr>
-            <w:r>
-              <w:rPr>
-                <w:rFonts w:ascii="Arial" w:cs="Arial" w:eastAsia="Arial" w:hAnsi="Arial"/>
+                <w:strike w:val="1"/>
+                <w:color w:val="ff0000"/>
+              </w:rPr>
+            </w:pPr>
+            <w:r>
+              <w:rPr>
+                <w:rFonts w:ascii="Arial" w:cs="Arial" w:eastAsia="Arial" w:hAnsi="Arial"/>
+                <w:strike w:val="1"/>
+                <w:color w:val="ff0000"/>
+                <w:rtl w:val="0"/>
+              </w:rPr>
+              <w:t xml:space="preserve">This item has been discussed and cancelled requirement</w:t>
+            </w:r>
+          </w:p>
+        </w:tc>
+        <w:tc>
+          <w:tcPr>
+            <w:shd w:fill="auto" w:val="clear"/>
+            <w:vAlign w:val="bottom"/>
+          </w:tcPr>
+          <w:p>
+            <w:pPr>
+              <w:widowControl w:val="1"/>
+              <w:rPr>
+                <w:rFonts w:ascii="Arial" w:cs="Arial" w:eastAsia="Arial" w:hAnsi="Arial"/>
+                <w:strike w:val="1"/>
+                <w:color w:val="ff0000"/>
+              </w:rPr>
+            </w:pPr>
+            <w:r>
+              <w:rPr>
+                <w:rFonts w:ascii="Arial" w:cs="Arial" w:eastAsia="Arial" w:hAnsi="Arial"/>
+                <w:strike w:val="1"/>
+                <w:color w:val="ff0000"/>
                 <w:rtl w:val="0"/>
               </w:rPr>
               <w:t xml:space="preserve">Jack</w:t>
@@ -1420,11 +1561,15 @@
               <w:widowControl w:val="1"/>
               <w:rPr>
                 <w:rFonts w:ascii="Arial" w:cs="Arial" w:eastAsia="Arial" w:hAnsi="Arial"/>
-              </w:rPr>
-            </w:pPr>
-            <w:r>
-              <w:rPr>
-                <w:rFonts w:ascii="Arial" w:cs="Arial" w:eastAsia="Arial" w:hAnsi="Arial"/>
+                <w:strike w:val="1"/>
+                <w:color w:val="ff0000"/>
+              </w:rPr>
+            </w:pPr>
+            <w:r>
+              <w:rPr>
+                <w:rFonts w:ascii="Arial" w:cs="Arial" w:eastAsia="Arial" w:hAnsi="Arial"/>
+                <w:strike w:val="1"/>
+                <w:color w:val="ff0000"/>
                 <w:rtl w:val="0"/>
               </w:rPr>
               <w:t xml:space="preserve">2</w:t>
@@ -1441,31 +1586,43 @@
               <w:widowControl w:val="1"/>
               <w:rPr>
                 <w:rFonts w:ascii="Arial" w:cs="Arial" w:eastAsia="Arial" w:hAnsi="Arial"/>
-              </w:rPr>
-            </w:pPr>
-            <w:r>
-              <w:rPr>
-                <w:rtl w:val="0"/>
-              </w:rPr>
-            </w:r>
-          </w:p>
-        </w:tc>
-        <w:tc>
-          <w:tcPr>
-            <w:shd w:fill="auto" w:val="clear"/>
-            <w:vAlign w:val="bottom"/>
-          </w:tcPr>
-          <w:p>
-            <w:pPr>
-              <w:widowControl w:val="1"/>
-              <w:rPr>
-                <w:rFonts w:ascii="Arial" w:cs="Arial" w:eastAsia="Arial" w:hAnsi="Arial"/>
-              </w:rPr>
-            </w:pPr>
-            <w:r>
-              <w:rPr>
-                <w:rtl w:val="0"/>
-              </w:rPr>
+                <w:strike w:val="1"/>
+                <w:color w:val="ff0000"/>
+              </w:rPr>
+            </w:pPr>
+            <w:r>
+              <w:rPr>
+                <w:rFonts w:ascii="Arial" w:cs="Arial" w:eastAsia="Arial" w:hAnsi="Arial"/>
+                <w:strike w:val="1"/>
+                <w:color w:val="ff0000"/>
+                <w:rtl w:val="0"/>
+              </w:rPr>
+              <w:t xml:space="preserve">0</w:t>
+            </w:r>
+          </w:p>
+        </w:tc>
+        <w:tc>
+          <w:tcPr>
+            <w:shd w:fill="auto" w:val="clear"/>
+            <w:vAlign w:val="bottom"/>
+          </w:tcPr>
+          <w:p>
+            <w:pPr>
+              <w:widowControl w:val="1"/>
+              <w:rPr>
+                <w:rFonts w:ascii="Arial" w:cs="Arial" w:eastAsia="Arial" w:hAnsi="Arial"/>
+                <w:strike w:val="1"/>
+                <w:color w:val="ff0000"/>
+              </w:rPr>
+            </w:pPr>
+            <w:r>
+              <w:rPr>
+                <w:rFonts w:ascii="Arial" w:cs="Arial" w:eastAsia="Arial" w:hAnsi="Arial"/>
+                <w:strike w:val="1"/>
+                <w:color w:val="ff0000"/>
+                <w:rtl w:val="0"/>
+              </w:rPr>
+              <w:t xml:space="preserve">2</w:t>
             </w:r>
           </w:p>
         </w:tc>
@@ -1483,6 +1640,10 @@
                 <w:rFonts w:ascii="Arial" w:cs="Arial" w:eastAsia="Arial" w:hAnsi="Arial"/>
               </w:rPr>
             </w:pPr>
+            <w:commentRangeEnd w:id="0"/>
+            <w:r>
+              <w:commentReference w:id="0"/>
+            </w:r>
             <w:r>
               <w:rPr>
                 <w:rFonts w:ascii="Arial" w:cs="Arial" w:eastAsia="Arial" w:hAnsi="Arial"/>
@@ -1543,6 +1704,17 @@
                 <w:rFonts w:ascii="Arial" w:cs="Arial" w:eastAsia="Arial" w:hAnsi="Arial"/>
               </w:rPr>
             </w:pPr>
+            <w:hyperlink r:id="rId11">
+              <w:r>
+                <w:rPr>
+                  <w:rFonts w:ascii="Arial" w:cs="Arial" w:eastAsia="Arial" w:hAnsi="Arial"/>
+                  <w:color w:val="1155cc"/>
+                  <w:u w:val="single"/>
+                  <w:rtl w:val="0"/>
+                </w:rPr>
+                <w:t xml:space="preserve">Complete</w:t>
+              </w:r>
+            </w:hyperlink>
             <w:r>
               <w:rPr>
                 <w:rtl w:val="0"/>
@@ -1585,46 +1757,52 @@
             </w:pPr>
             <w:r>
               <w:rPr>
-                <w:rtl w:val="0"/>
-              </w:rPr>
-            </w:r>
-          </w:p>
-        </w:tc>
-        <w:tc>
-          <w:tcPr>
-            <w:shd w:fill="auto" w:val="clear"/>
-            <w:vAlign w:val="bottom"/>
-          </w:tcPr>
-          <w:p>
-            <w:pPr>
-              <w:widowControl w:val="1"/>
-              <w:rPr>
-                <w:rFonts w:ascii="Arial" w:cs="Arial" w:eastAsia="Arial" w:hAnsi="Arial"/>
-              </w:rPr>
-            </w:pPr>
-            <w:r>
-              <w:rPr>
-                <w:rtl w:val="0"/>
-              </w:rPr>
-            </w:r>
-          </w:p>
-        </w:tc>
-        <w:tc>
-          <w:tcPr>
-            <w:shd w:fill="auto" w:val="clear"/>
-            <w:vAlign w:val="bottom"/>
-          </w:tcPr>
-          <w:p>
-            <w:pPr>
-              <w:widowControl w:val="1"/>
-              <w:rPr>
-                <w:rFonts w:ascii="Arial" w:cs="Arial" w:eastAsia="Arial" w:hAnsi="Arial"/>
-              </w:rPr>
-            </w:pPr>
-            <w:r>
-              <w:rPr>
-                <w:rtl w:val="0"/>
-              </w:rPr>
+                <w:rFonts w:ascii="Arial" w:cs="Arial" w:eastAsia="Arial" w:hAnsi="Arial"/>
+                <w:rtl w:val="0"/>
+              </w:rPr>
+              <w:t xml:space="preserve">2</w:t>
+            </w:r>
+          </w:p>
+        </w:tc>
+        <w:tc>
+          <w:tcPr>
+            <w:shd w:fill="auto" w:val="clear"/>
+            <w:vAlign w:val="bottom"/>
+          </w:tcPr>
+          <w:p>
+            <w:pPr>
+              <w:widowControl w:val="1"/>
+              <w:rPr>
+                <w:rFonts w:ascii="Arial" w:cs="Arial" w:eastAsia="Arial" w:hAnsi="Arial"/>
+              </w:rPr>
+            </w:pPr>
+            <w:r>
+              <w:rPr>
+                <w:rFonts w:ascii="Arial" w:cs="Arial" w:eastAsia="Arial" w:hAnsi="Arial"/>
+                <w:rtl w:val="0"/>
+              </w:rPr>
+              <w:t xml:space="preserve">2</w:t>
+            </w:r>
+          </w:p>
+        </w:tc>
+        <w:tc>
+          <w:tcPr>
+            <w:shd w:fill="auto" w:val="clear"/>
+            <w:vAlign w:val="bottom"/>
+          </w:tcPr>
+          <w:p>
+            <w:pPr>
+              <w:widowControl w:val="1"/>
+              <w:rPr>
+                <w:rFonts w:ascii="Arial" w:cs="Arial" w:eastAsia="Arial" w:hAnsi="Arial"/>
+              </w:rPr>
+            </w:pPr>
+            <w:r>
+              <w:rPr>
+                <w:rFonts w:ascii="Arial" w:cs="Arial" w:eastAsia="Arial" w:hAnsi="Arial"/>
+                <w:rtl w:val="0"/>
+              </w:rPr>
+              <w:t xml:space="preserve">0</w:t>
             </w:r>
           </w:p>
         </w:tc>
@@ -1702,6 +1880,17 @@
                 <w:rFonts w:ascii="Arial" w:cs="Arial" w:eastAsia="Arial" w:hAnsi="Arial"/>
               </w:rPr>
             </w:pPr>
+            <w:hyperlink r:id="rId12">
+              <w:r>
+                <w:rPr>
+                  <w:rFonts w:ascii="Arial" w:cs="Arial" w:eastAsia="Arial" w:hAnsi="Arial"/>
+                  <w:color w:val="1155cc"/>
+                  <w:u w:val="single"/>
+                  <w:rtl w:val="0"/>
+                </w:rPr>
+                <w:t xml:space="preserve">Complete</w:t>
+              </w:r>
+            </w:hyperlink>
             <w:r>
               <w:rPr>
                 <w:rtl w:val="0"/>
@@ -1765,27 +1954,31 @@
             </w:pPr>
             <w:r>
               <w:rPr>
-                <w:rtl w:val="0"/>
-              </w:rPr>
-            </w:r>
-          </w:p>
-        </w:tc>
-        <w:tc>
-          <w:tcPr>
-            <w:shd w:fill="auto" w:val="clear"/>
-            <w:vAlign w:val="bottom"/>
-          </w:tcPr>
-          <w:p>
-            <w:pPr>
-              <w:widowControl w:val="1"/>
-              <w:rPr>
-                <w:rFonts w:ascii="Arial" w:cs="Arial" w:eastAsia="Arial" w:hAnsi="Arial"/>
-              </w:rPr>
-            </w:pPr>
-            <w:r>
-              <w:rPr>
-                <w:rtl w:val="0"/>
-              </w:rPr>
+                <w:rFonts w:ascii="Arial" w:cs="Arial" w:eastAsia="Arial" w:hAnsi="Arial"/>
+                <w:rtl w:val="0"/>
+              </w:rPr>
+              <w:t xml:space="preserve">2</w:t>
+            </w:r>
+          </w:p>
+        </w:tc>
+        <w:tc>
+          <w:tcPr>
+            <w:shd w:fill="auto" w:val="clear"/>
+            <w:vAlign w:val="bottom"/>
+          </w:tcPr>
+          <w:p>
+            <w:pPr>
+              <w:widowControl w:val="1"/>
+              <w:rPr>
+                <w:rFonts w:ascii="Arial" w:cs="Arial" w:eastAsia="Arial" w:hAnsi="Arial"/>
+              </w:rPr>
+            </w:pPr>
+            <w:r>
+              <w:rPr>
+                <w:rFonts w:ascii="Arial" w:cs="Arial" w:eastAsia="Arial" w:hAnsi="Arial"/>
+                <w:rtl w:val="0"/>
+              </w:rPr>
+              <w:t xml:space="preserve">0</w:t>
             </w:r>
           </w:p>
         </w:tc>
@@ -1863,6 +2056,17 @@
                 <w:rFonts w:ascii="Arial" w:cs="Arial" w:eastAsia="Arial" w:hAnsi="Arial"/>
               </w:rPr>
             </w:pPr>
+            <w:hyperlink r:id="rId13">
+              <w:r>
+                <w:rPr>
+                  <w:rFonts w:ascii="Arial" w:cs="Arial" w:eastAsia="Arial" w:hAnsi="Arial"/>
+                  <w:color w:val="1155cc"/>
+                  <w:u w:val="single"/>
+                  <w:rtl w:val="0"/>
+                </w:rPr>
+                <w:t xml:space="preserve">Complete</w:t>
+              </w:r>
+            </w:hyperlink>
             <w:r>
               <w:rPr>
                 <w:rtl w:val="0"/>
@@ -1926,27 +2130,31 @@
             </w:pPr>
             <w:r>
               <w:rPr>
-                <w:rtl w:val="0"/>
-              </w:rPr>
-            </w:r>
-          </w:p>
-        </w:tc>
-        <w:tc>
-          <w:tcPr>
-            <w:shd w:fill="auto" w:val="clear"/>
-            <w:vAlign w:val="bottom"/>
-          </w:tcPr>
-          <w:p>
-            <w:pPr>
-              <w:widowControl w:val="1"/>
-              <w:rPr>
-                <w:rFonts w:ascii="Arial" w:cs="Arial" w:eastAsia="Arial" w:hAnsi="Arial"/>
-              </w:rPr>
-            </w:pPr>
-            <w:r>
-              <w:rPr>
-                <w:rtl w:val="0"/>
-              </w:rPr>
+                <w:rFonts w:ascii="Arial" w:cs="Arial" w:eastAsia="Arial" w:hAnsi="Arial"/>
+                <w:rtl w:val="0"/>
+              </w:rPr>
+              <w:t xml:space="preserve">2</w:t>
+            </w:r>
+          </w:p>
+        </w:tc>
+        <w:tc>
+          <w:tcPr>
+            <w:shd w:fill="auto" w:val="clear"/>
+            <w:vAlign w:val="bottom"/>
+          </w:tcPr>
+          <w:p>
+            <w:pPr>
+              <w:widowControl w:val="1"/>
+              <w:rPr>
+                <w:rFonts w:ascii="Arial" w:cs="Arial" w:eastAsia="Arial" w:hAnsi="Arial"/>
+              </w:rPr>
+            </w:pPr>
+            <w:r>
+              <w:rPr>
+                <w:rFonts w:ascii="Arial" w:cs="Arial" w:eastAsia="Arial" w:hAnsi="Arial"/>
+                <w:rtl w:val="0"/>
+              </w:rPr>
+              <w:t xml:space="preserve">0</w:t>
             </w:r>
           </w:p>
         </w:tc>
@@ -2008,22 +2216,33 @@
                 <w:rFonts w:ascii="Arial" w:cs="Arial" w:eastAsia="Arial" w:hAnsi="Arial"/>
                 <w:rtl w:val="0"/>
               </w:rPr>
-              <w:t xml:space="preserve">Requires 4.2 to be complete</w:t>
-            </w:r>
-          </w:p>
-        </w:tc>
-        <w:tc>
-          <w:tcPr>
-            <w:shd w:fill="auto" w:val="clear"/>
-            <w:vAlign w:val="bottom"/>
-          </w:tcPr>
-          <w:p>
-            <w:pPr>
-              <w:widowControl w:val="1"/>
-              <w:rPr>
-                <w:rFonts w:ascii="Arial" w:cs="Arial" w:eastAsia="Arial" w:hAnsi="Arial"/>
-              </w:rPr>
-            </w:pPr>
+              <w:t xml:space="preserve">Requires 4.1 to be complete</w:t>
+            </w:r>
+          </w:p>
+        </w:tc>
+        <w:tc>
+          <w:tcPr>
+            <w:shd w:fill="auto" w:val="clear"/>
+            <w:vAlign w:val="bottom"/>
+          </w:tcPr>
+          <w:p>
+            <w:pPr>
+              <w:widowControl w:val="1"/>
+              <w:rPr>
+                <w:rFonts w:ascii="Arial" w:cs="Arial" w:eastAsia="Arial" w:hAnsi="Arial"/>
+              </w:rPr>
+            </w:pPr>
+            <w:hyperlink r:id="rId14">
+              <w:r>
+                <w:rPr>
+                  <w:rFonts w:ascii="Arial" w:cs="Arial" w:eastAsia="Arial" w:hAnsi="Arial"/>
+                  <w:color w:val="1155cc"/>
+                  <w:u w:val="single"/>
+                  <w:rtl w:val="0"/>
+                </w:rPr>
+                <w:t xml:space="preserve">Complete</w:t>
+              </w:r>
+            </w:hyperlink>
             <w:r>
               <w:rPr>
                 <w:rtl w:val="0"/>
@@ -2087,27 +2306,31 @@
             </w:pPr>
             <w:r>
               <w:rPr>
-                <w:rtl w:val="0"/>
-              </w:rPr>
-            </w:r>
-          </w:p>
-        </w:tc>
-        <w:tc>
-          <w:tcPr>
-            <w:shd w:fill="auto" w:val="clear"/>
-            <w:vAlign w:val="bottom"/>
-          </w:tcPr>
-          <w:p>
-            <w:pPr>
-              <w:widowControl w:val="1"/>
-              <w:rPr>
-                <w:rFonts w:ascii="Arial" w:cs="Arial" w:eastAsia="Arial" w:hAnsi="Arial"/>
-              </w:rPr>
-            </w:pPr>
-            <w:r>
-              <w:rPr>
-                <w:rtl w:val="0"/>
-              </w:rPr>
+                <w:rFonts w:ascii="Arial" w:cs="Arial" w:eastAsia="Arial" w:hAnsi="Arial"/>
+                <w:rtl w:val="0"/>
+              </w:rPr>
+              <w:t xml:space="preserve">1</w:t>
+            </w:r>
+          </w:p>
+        </w:tc>
+        <w:tc>
+          <w:tcPr>
+            <w:shd w:fill="auto" w:val="clear"/>
+            <w:vAlign w:val="bottom"/>
+          </w:tcPr>
+          <w:p>
+            <w:pPr>
+              <w:widowControl w:val="1"/>
+              <w:rPr>
+                <w:rFonts w:ascii="Arial" w:cs="Arial" w:eastAsia="Arial" w:hAnsi="Arial"/>
+              </w:rPr>
+            </w:pPr>
+            <w:r>
+              <w:rPr>
+                <w:rFonts w:ascii="Arial" w:cs="Arial" w:eastAsia="Arial" w:hAnsi="Arial"/>
+                <w:rtl w:val="0"/>
+              </w:rPr>
+              <w:t xml:space="preserve">0</w:t>
             </w:r>
           </w:p>
         </w:tc>
@@ -2185,6 +2408,17 @@
                 <w:rFonts w:ascii="Arial" w:cs="Arial" w:eastAsia="Arial" w:hAnsi="Arial"/>
               </w:rPr>
             </w:pPr>
+            <w:hyperlink r:id="rId15">
+              <w:r>
+                <w:rPr>
+                  <w:rFonts w:ascii="Arial" w:cs="Arial" w:eastAsia="Arial" w:hAnsi="Arial"/>
+                  <w:color w:val="1155cc"/>
+                  <w:u w:val="single"/>
+                  <w:rtl w:val="0"/>
+                </w:rPr>
+                <w:t xml:space="preserve">Complete</w:t>
+              </w:r>
+            </w:hyperlink>
             <w:r>
               <w:rPr>
                 <w:rtl w:val="0"/>
@@ -2248,27 +2482,31 @@
             </w:pPr>
             <w:r>
               <w:rPr>
-                <w:rtl w:val="0"/>
-              </w:rPr>
-            </w:r>
-          </w:p>
-        </w:tc>
-        <w:tc>
-          <w:tcPr>
-            <w:shd w:fill="auto" w:val="clear"/>
-            <w:vAlign w:val="bottom"/>
-          </w:tcPr>
-          <w:p>
-            <w:pPr>
-              <w:widowControl w:val="1"/>
-              <w:rPr>
-                <w:rFonts w:ascii="Arial" w:cs="Arial" w:eastAsia="Arial" w:hAnsi="Arial"/>
-              </w:rPr>
-            </w:pPr>
-            <w:r>
-              <w:rPr>
-                <w:rtl w:val="0"/>
-              </w:rPr>
+                <w:rFonts w:ascii="Arial" w:cs="Arial" w:eastAsia="Arial" w:hAnsi="Arial"/>
+                <w:rtl w:val="0"/>
+              </w:rPr>
+              <w:t xml:space="preserve">2</w:t>
+            </w:r>
+          </w:p>
+        </w:tc>
+        <w:tc>
+          <w:tcPr>
+            <w:shd w:fill="auto" w:val="clear"/>
+            <w:vAlign w:val="bottom"/>
+          </w:tcPr>
+          <w:p>
+            <w:pPr>
+              <w:widowControl w:val="1"/>
+              <w:rPr>
+                <w:rFonts w:ascii="Arial" w:cs="Arial" w:eastAsia="Arial" w:hAnsi="Arial"/>
+              </w:rPr>
+            </w:pPr>
+            <w:r>
+              <w:rPr>
+                <w:rFonts w:ascii="Arial" w:cs="Arial" w:eastAsia="Arial" w:hAnsi="Arial"/>
+                <w:rtl w:val="0"/>
+              </w:rPr>
+              <w:t xml:space="preserve">0</w:t>
             </w:r>
           </w:p>
         </w:tc>
@@ -2346,31 +2584,218 @@
                 <w:rFonts w:ascii="Arial" w:cs="Arial" w:eastAsia="Arial" w:hAnsi="Arial"/>
               </w:rPr>
             </w:pPr>
-            <w:r>
-              <w:rPr>
-                <w:rtl w:val="0"/>
-              </w:rPr>
-            </w:r>
-          </w:p>
-        </w:tc>
-        <w:tc>
-          <w:tcPr>
-            <w:shd w:fill="auto" w:val="clear"/>
-            <w:vAlign w:val="bottom"/>
-          </w:tcPr>
-          <w:p>
-            <w:pPr>
-              <w:widowControl w:val="1"/>
-              <w:rPr>
-                <w:rFonts w:ascii="Arial" w:cs="Arial" w:eastAsia="Arial" w:hAnsi="Arial"/>
-              </w:rPr>
-            </w:pPr>
-            <w:r>
-              <w:rPr>
-                <w:rFonts w:ascii="Arial" w:cs="Arial" w:eastAsia="Arial" w:hAnsi="Arial"/>
-                <w:rtl w:val="0"/>
-              </w:rPr>
-              <w:t xml:space="preserve">Jack</w:t>
+            <w:hyperlink r:id="rId16">
+              <w:r>
+                <w:rPr>
+                  <w:rFonts w:ascii="Arial" w:cs="Arial" w:eastAsia="Arial" w:hAnsi="Arial"/>
+                  <w:color w:val="1155cc"/>
+                  <w:u w:val="single"/>
+                  <w:rtl w:val="0"/>
+                </w:rPr>
+                <w:t xml:space="preserve">Complete</w:t>
+              </w:r>
+            </w:hyperlink>
+            <w:r>
+              <w:rPr>
+                <w:rtl w:val="0"/>
+              </w:rPr>
+            </w:r>
+          </w:p>
+        </w:tc>
+        <w:tc>
+          <w:tcPr>
+            <w:shd w:fill="auto" w:val="clear"/>
+            <w:vAlign w:val="bottom"/>
+          </w:tcPr>
+          <w:p>
+            <w:pPr>
+              <w:widowControl w:val="1"/>
+              <w:rPr>
+                <w:rFonts w:ascii="Arial" w:cs="Arial" w:eastAsia="Arial" w:hAnsi="Arial"/>
+              </w:rPr>
+            </w:pPr>
+            <w:r>
+              <w:rPr>
+                <w:rFonts w:ascii="Arial" w:cs="Arial" w:eastAsia="Arial" w:hAnsi="Arial"/>
+                <w:rtl w:val="0"/>
+              </w:rPr>
+              <w:t xml:space="preserve">Matthew</w:t>
+            </w:r>
+          </w:p>
+        </w:tc>
+        <w:tc>
+          <w:tcPr>
+            <w:shd w:fill="auto" w:val="clear"/>
+            <w:vAlign w:val="bottom"/>
+          </w:tcPr>
+          <w:p>
+            <w:pPr>
+              <w:widowControl w:val="1"/>
+              <w:rPr>
+                <w:rFonts w:ascii="Arial" w:cs="Arial" w:eastAsia="Arial" w:hAnsi="Arial"/>
+              </w:rPr>
+            </w:pPr>
+            <w:r>
+              <w:rPr>
+                <w:rFonts w:ascii="Arial" w:cs="Arial" w:eastAsia="Arial" w:hAnsi="Arial"/>
+                <w:rtl w:val="0"/>
+              </w:rPr>
+              <w:t xml:space="preserve">3</w:t>
+            </w:r>
+          </w:p>
+        </w:tc>
+        <w:tc>
+          <w:tcPr>
+            <w:shd w:fill="auto" w:val="clear"/>
+            <w:vAlign w:val="bottom"/>
+          </w:tcPr>
+          <w:p>
+            <w:pPr>
+              <w:widowControl w:val="1"/>
+              <w:rPr>
+                <w:rFonts w:ascii="Arial" w:cs="Arial" w:eastAsia="Arial" w:hAnsi="Arial"/>
+              </w:rPr>
+            </w:pPr>
+            <w:r>
+              <w:rPr>
+                <w:rFonts w:ascii="Arial" w:cs="Arial" w:eastAsia="Arial" w:hAnsi="Arial"/>
+                <w:rtl w:val="0"/>
+              </w:rPr>
+              <w:t xml:space="preserve">2</w:t>
+            </w:r>
+          </w:p>
+        </w:tc>
+        <w:tc>
+          <w:tcPr>
+            <w:shd w:fill="auto" w:val="clear"/>
+            <w:vAlign w:val="bottom"/>
+          </w:tcPr>
+          <w:p>
+            <w:pPr>
+              <w:widowControl w:val="1"/>
+              <w:rPr>
+                <w:rFonts w:ascii="Arial" w:cs="Arial" w:eastAsia="Arial" w:hAnsi="Arial"/>
+              </w:rPr>
+            </w:pPr>
+            <w:r>
+              <w:rPr>
+                <w:rFonts w:ascii="Arial" w:cs="Arial" w:eastAsia="Arial" w:hAnsi="Arial"/>
+                <w:rtl w:val="0"/>
+              </w:rPr>
+              <w:t xml:space="preserve">0</w:t>
+            </w:r>
+          </w:p>
+        </w:tc>
+      </w:tr>
+      <w:tr>
+        <w:trPr>
+          <w:trHeight w:val="720" w:hRule="atLeast"/>
+        </w:trPr>
+        <w:tc>
+          <w:tcPr/>
+          <w:p>
+            <w:pPr>
+              <w:widowControl w:val="1"/>
+              <w:rPr>
+                <w:rFonts w:ascii="Arial" w:cs="Arial" w:eastAsia="Arial" w:hAnsi="Arial"/>
+              </w:rPr>
+            </w:pPr>
+            <w:r>
+              <w:rPr>
+                <w:rFonts w:ascii="Arial" w:cs="Arial" w:eastAsia="Arial" w:hAnsi="Arial"/>
+                <w:rtl w:val="0"/>
+              </w:rPr>
+              <w:t xml:space="preserve">4.5</w:t>
+            </w:r>
+          </w:p>
+        </w:tc>
+        <w:tc>
+          <w:tcPr>
+            <w:shd w:fill="auto" w:val="clear"/>
+            <w:vAlign w:val="bottom"/>
+          </w:tcPr>
+          <w:p>
+            <w:pPr>
+              <w:widowControl w:val="1"/>
+              <w:rPr>
+                <w:rFonts w:ascii="Arial" w:cs="Arial" w:eastAsia="Arial" w:hAnsi="Arial"/>
+              </w:rPr>
+            </w:pPr>
+            <w:r>
+              <w:rPr>
+                <w:rFonts w:ascii="Arial" w:cs="Arial" w:eastAsia="Arial" w:hAnsi="Arial"/>
+                <w:rtl w:val="0"/>
+              </w:rPr>
+              <w:t xml:space="preserve">Develop test cases for View organisational requirements</w:t>
+            </w:r>
+          </w:p>
+        </w:tc>
+        <w:tc>
+          <w:tcPr/>
+          <w:p>
+            <w:pPr>
+              <w:widowControl w:val="1"/>
+              <w:rPr>
+                <w:rFonts w:ascii="Arial" w:cs="Arial" w:eastAsia="Arial" w:hAnsi="Arial"/>
+              </w:rPr>
+            </w:pPr>
+            <w:r>
+              <w:rPr>
+                <w:rFonts w:ascii="Arial" w:cs="Arial" w:eastAsia="Arial" w:hAnsi="Arial"/>
+                <w:rtl w:val="0"/>
+              </w:rPr>
+              <w:t xml:space="preserve">The code can be tested. Requires 4.3 and 4.4 to be completed</w:t>
+            </w:r>
+          </w:p>
+        </w:tc>
+        <w:tc>
+          <w:tcPr>
+            <w:shd w:fill="auto" w:val="clear"/>
+            <w:vAlign w:val="bottom"/>
+          </w:tcPr>
+          <w:p>
+            <w:pPr>
+              <w:widowControl w:val="1"/>
+              <w:rPr>
+                <w:rFonts w:ascii="Arial" w:cs="Arial" w:eastAsia="Arial" w:hAnsi="Arial"/>
+              </w:rPr>
+            </w:pPr>
+            <w:hyperlink r:id="rId17">
+              <w:r>
+                <w:rPr>
+                  <w:rFonts w:ascii="Arial" w:cs="Arial" w:eastAsia="Arial" w:hAnsi="Arial"/>
+                  <w:color w:val="1155cc"/>
+                  <w:u w:val="single"/>
+                  <w:rtl w:val="0"/>
+                </w:rPr>
+                <w:t xml:space="preserve">Complete</w:t>
+              </w:r>
+            </w:hyperlink>
+            <w:r>
+              <w:rPr>
+                <w:rtl w:val="0"/>
+              </w:rPr>
+            </w:r>
+          </w:p>
+        </w:tc>
+        <w:tc>
+          <w:tcPr>
+            <w:shd w:fill="auto" w:val="clear"/>
+            <w:vAlign w:val="bottom"/>
+          </w:tcPr>
+          <w:p>
+            <w:pPr>
+              <w:widowControl w:val="1"/>
+              <w:rPr>
+                <w:rFonts w:ascii="Arial" w:cs="Arial" w:eastAsia="Arial" w:hAnsi="Arial"/>
+              </w:rPr>
+            </w:pPr>
+            <w:r>
+              <w:rPr>
+                <w:rFonts w:ascii="Arial" w:cs="Arial" w:eastAsia="Arial" w:hAnsi="Arial"/>
+                <w:rtl w:val="0"/>
+              </w:rPr>
+              <w:t xml:space="preserve">Aaron</w:t>
             </w:r>
           </w:p>
         </w:tc>
@@ -2452,28 +2877,28 @@
                 <w:rFonts w:ascii="Arial" w:cs="Arial" w:eastAsia="Arial" w:hAnsi="Arial"/>
                 <w:rtl w:val="0"/>
               </w:rPr>
-              <w:t xml:space="preserve">4.5</w:t>
-            </w:r>
-          </w:p>
-        </w:tc>
-        <w:tc>
-          <w:tcPr>
-            <w:shd w:fill="auto" w:val="clear"/>
-            <w:vAlign w:val="bottom"/>
-          </w:tcPr>
-          <w:p>
-            <w:pPr>
-              <w:widowControl w:val="1"/>
-              <w:rPr>
-                <w:rFonts w:ascii="Arial" w:cs="Arial" w:eastAsia="Arial" w:hAnsi="Arial"/>
-              </w:rPr>
-            </w:pPr>
-            <w:r>
-              <w:rPr>
-                <w:rFonts w:ascii="Arial" w:cs="Arial" w:eastAsia="Arial" w:hAnsi="Arial"/>
-                <w:rtl w:val="0"/>
-              </w:rPr>
-              <w:t xml:space="preserve">Develop test cases for View organisational requirements</w:t>
+              <w:t xml:space="preserve">5.1 </w:t>
+            </w:r>
+          </w:p>
+        </w:tc>
+        <w:tc>
+          <w:tcPr>
+            <w:shd w:fill="auto" w:val="clear"/>
+            <w:vAlign w:val="bottom"/>
+          </w:tcPr>
+          <w:p>
+            <w:pPr>
+              <w:widowControl w:val="1"/>
+              <w:rPr>
+                <w:rFonts w:ascii="Arial" w:cs="Arial" w:eastAsia="Arial" w:hAnsi="Arial"/>
+              </w:rPr>
+            </w:pPr>
+            <w:r>
+              <w:rPr>
+                <w:rFonts w:ascii="Arial" w:cs="Arial" w:eastAsia="Arial" w:hAnsi="Arial"/>
+                <w:rtl w:val="0"/>
+              </w:rPr>
+              <w:t xml:space="preserve">Completed Implementation of update project use case</w:t>
             </w:r>
           </w:p>
         </w:tc>
@@ -2491,106 +2916,121 @@
                 <w:rFonts w:ascii="Arial" w:cs="Arial" w:eastAsia="Arial" w:hAnsi="Arial"/>
                 <w:rtl w:val="0"/>
               </w:rPr>
-              <w:t xml:space="preserve">The code can be tested. Requires 4.3 and 4.4 to be completed</w:t>
-            </w:r>
-          </w:p>
-        </w:tc>
-        <w:tc>
-          <w:tcPr>
-            <w:shd w:fill="auto" w:val="clear"/>
-            <w:vAlign w:val="bottom"/>
-          </w:tcPr>
-          <w:p>
-            <w:pPr>
-              <w:widowControl w:val="1"/>
-              <w:rPr>
-                <w:rFonts w:ascii="Arial" w:cs="Arial" w:eastAsia="Arial" w:hAnsi="Arial"/>
-              </w:rPr>
-            </w:pPr>
-            <w:r>
-              <w:rPr>
-                <w:rtl w:val="0"/>
-              </w:rPr>
-            </w:r>
-          </w:p>
-        </w:tc>
-        <w:tc>
-          <w:tcPr>
-            <w:shd w:fill="auto" w:val="clear"/>
-            <w:vAlign w:val="bottom"/>
-          </w:tcPr>
-          <w:p>
-            <w:pPr>
-              <w:widowControl w:val="1"/>
-              <w:rPr>
-                <w:rFonts w:ascii="Arial" w:cs="Arial" w:eastAsia="Arial" w:hAnsi="Arial"/>
-              </w:rPr>
-            </w:pPr>
-            <w:r>
-              <w:rPr>
-                <w:rFonts w:ascii="Arial" w:cs="Arial" w:eastAsia="Arial" w:hAnsi="Arial"/>
-                <w:rtl w:val="0"/>
-              </w:rPr>
-              <w:t xml:space="preserve">Aaron</w:t>
-            </w:r>
-          </w:p>
-        </w:tc>
-        <w:tc>
-          <w:tcPr>
-            <w:shd w:fill="auto" w:val="clear"/>
-            <w:vAlign w:val="bottom"/>
-          </w:tcPr>
-          <w:p>
-            <w:pPr>
-              <w:widowControl w:val="1"/>
-              <w:rPr>
-                <w:rFonts w:ascii="Arial" w:cs="Arial" w:eastAsia="Arial" w:hAnsi="Arial"/>
-              </w:rPr>
-            </w:pPr>
-            <w:r>
-              <w:rPr>
-                <w:rFonts w:ascii="Arial" w:cs="Arial" w:eastAsia="Arial" w:hAnsi="Arial"/>
-                <w:rtl w:val="0"/>
-              </w:rPr>
-              <w:t xml:space="preserve">3</w:t>
-            </w:r>
-          </w:p>
-        </w:tc>
-        <w:tc>
-          <w:tcPr>
-            <w:shd w:fill="auto" w:val="clear"/>
-            <w:vAlign w:val="bottom"/>
-          </w:tcPr>
-          <w:p>
-            <w:pPr>
-              <w:widowControl w:val="1"/>
-              <w:rPr>
-                <w:rFonts w:ascii="Arial" w:cs="Arial" w:eastAsia="Arial" w:hAnsi="Arial"/>
-              </w:rPr>
-            </w:pPr>
-            <w:r>
-              <w:rPr>
-                <w:rtl w:val="0"/>
-              </w:rPr>
-            </w:r>
-          </w:p>
-        </w:tc>
-        <w:tc>
-          <w:tcPr>
-            <w:shd w:fill="auto" w:val="clear"/>
-            <w:vAlign w:val="bottom"/>
-          </w:tcPr>
-          <w:p>
-            <w:pPr>
-              <w:widowControl w:val="1"/>
-              <w:rPr>
-                <w:rFonts w:ascii="Arial" w:cs="Arial" w:eastAsia="Arial" w:hAnsi="Arial"/>
-              </w:rPr>
-            </w:pPr>
-            <w:r>
-              <w:rPr>
-                <w:rtl w:val="0"/>
-              </w:rPr>
+              <w:t xml:space="preserve">Carried over from the last iteration. Allows the update project use case to be fully realised</w:t>
+            </w:r>
+          </w:p>
+        </w:tc>
+        <w:tc>
+          <w:tcPr>
+            <w:shd w:fill="auto" w:val="clear"/>
+            <w:vAlign w:val="bottom"/>
+          </w:tcPr>
+          <w:p>
+            <w:pPr>
+              <w:widowControl w:val="1"/>
+              <w:rPr>
+                <w:rFonts w:ascii="Arial" w:cs="Arial" w:eastAsia="Arial" w:hAnsi="Arial"/>
+              </w:rPr>
+            </w:pPr>
+            <w:hyperlink r:id="rId18">
+              <w:r>
+                <w:rPr>
+                  <w:rFonts w:ascii="Arial" w:cs="Arial" w:eastAsia="Arial" w:hAnsi="Arial"/>
+                  <w:color w:val="1155cc"/>
+                  <w:u w:val="single"/>
+                  <w:rtl w:val="0"/>
+                </w:rPr>
+                <w:t xml:space="preserve">Complete</w:t>
+              </w:r>
+            </w:hyperlink>
+            <w:r>
+              <w:rPr>
+                <w:rtl w:val="0"/>
+              </w:rPr>
+            </w:r>
+          </w:p>
+        </w:tc>
+        <w:tc>
+          <w:tcPr>
+            <w:shd w:fill="auto" w:val="clear"/>
+            <w:vAlign w:val="bottom"/>
+          </w:tcPr>
+          <w:p>
+            <w:pPr>
+              <w:widowControl w:val="1"/>
+              <w:rPr>
+                <w:rFonts w:ascii="Arial" w:cs="Arial" w:eastAsia="Arial" w:hAnsi="Arial"/>
+              </w:rPr>
+            </w:pPr>
+            <w:r>
+              <w:rPr>
+                <w:rFonts w:ascii="Arial" w:cs="Arial" w:eastAsia="Arial" w:hAnsi="Arial"/>
+                <w:rtl w:val="0"/>
+              </w:rPr>
+              <w:t xml:space="preserve">Brodie</w:t>
+            </w:r>
+          </w:p>
+        </w:tc>
+        <w:tc>
+          <w:tcPr>
+            <w:shd w:fill="auto" w:val="clear"/>
+            <w:vAlign w:val="bottom"/>
+          </w:tcPr>
+          <w:p>
+            <w:pPr>
+              <w:widowControl w:val="1"/>
+              <w:rPr>
+                <w:rFonts w:ascii="Arial" w:cs="Arial" w:eastAsia="Arial" w:hAnsi="Arial"/>
+              </w:rPr>
+            </w:pPr>
+            <w:r>
+              <w:rPr>
+                <w:rFonts w:ascii="Arial" w:cs="Arial" w:eastAsia="Arial" w:hAnsi="Arial"/>
+                <w:rtl w:val="0"/>
+              </w:rPr>
+              <w:t xml:space="preserve">.5</w:t>
+            </w:r>
+          </w:p>
+        </w:tc>
+        <w:tc>
+          <w:tcPr>
+            <w:shd w:fill="auto" w:val="clear"/>
+            <w:vAlign w:val="bottom"/>
+          </w:tcPr>
+          <w:p>
+            <w:pPr>
+              <w:widowControl w:val="1"/>
+              <w:rPr>
+                <w:rFonts w:ascii="Arial" w:cs="Arial" w:eastAsia="Arial" w:hAnsi="Arial"/>
+              </w:rPr>
+            </w:pPr>
+            <w:r>
+              <w:rPr>
+                <w:rFonts w:ascii="Arial" w:cs="Arial" w:eastAsia="Arial" w:hAnsi="Arial"/>
+                <w:rtl w:val="0"/>
+              </w:rPr>
+              <w:t xml:space="preserve">0.5</w:t>
+            </w:r>
+          </w:p>
+        </w:tc>
+        <w:tc>
+          <w:tcPr>
+            <w:shd w:fill="auto" w:val="clear"/>
+            <w:vAlign w:val="bottom"/>
+          </w:tcPr>
+          <w:p>
+            <w:pPr>
+              <w:widowControl w:val="1"/>
+              <w:rPr>
+                <w:rFonts w:ascii="Arial" w:cs="Arial" w:eastAsia="Arial" w:hAnsi="Arial"/>
+              </w:rPr>
+            </w:pPr>
+            <w:r>
+              <w:rPr>
+                <w:rFonts w:ascii="Arial" w:cs="Arial" w:eastAsia="Arial" w:hAnsi="Arial"/>
+                <w:rtl w:val="0"/>
+              </w:rPr>
+              <w:t xml:space="preserve">0</w:t>
             </w:r>
           </w:p>
         </w:tc>
@@ -2613,28 +3053,28 @@
                 <w:rFonts w:ascii="Arial" w:cs="Arial" w:eastAsia="Arial" w:hAnsi="Arial"/>
                 <w:rtl w:val="0"/>
               </w:rPr>
-              <w:t xml:space="preserve">5.1 </w:t>
-            </w:r>
-          </w:p>
-        </w:tc>
-        <w:tc>
-          <w:tcPr>
-            <w:shd w:fill="auto" w:val="clear"/>
-            <w:vAlign w:val="bottom"/>
-          </w:tcPr>
-          <w:p>
-            <w:pPr>
-              <w:widowControl w:val="1"/>
-              <w:rPr>
-                <w:rFonts w:ascii="Arial" w:cs="Arial" w:eastAsia="Arial" w:hAnsi="Arial"/>
-              </w:rPr>
-            </w:pPr>
-            <w:r>
-              <w:rPr>
-                <w:rFonts w:ascii="Arial" w:cs="Arial" w:eastAsia="Arial" w:hAnsi="Arial"/>
-                <w:rtl w:val="0"/>
-              </w:rPr>
-              <w:t xml:space="preserve">Completed Implementation of update project use case</w:t>
+              <w:t xml:space="preserve">5.2</w:t>
+            </w:r>
+          </w:p>
+        </w:tc>
+        <w:tc>
+          <w:tcPr>
+            <w:shd w:fill="auto" w:val="clear"/>
+            <w:vAlign w:val="bottom"/>
+          </w:tcPr>
+          <w:p>
+            <w:pPr>
+              <w:widowControl w:val="1"/>
+              <w:rPr>
+                <w:rFonts w:ascii="Arial" w:cs="Arial" w:eastAsia="Arial" w:hAnsi="Arial"/>
+              </w:rPr>
+            </w:pPr>
+            <w:r>
+              <w:rPr>
+                <w:rFonts w:ascii="Arial" w:cs="Arial" w:eastAsia="Arial" w:hAnsi="Arial"/>
+                <w:rtl w:val="0"/>
+              </w:rPr>
+              <w:t xml:space="preserve">Complete implementation of Add system users</w:t>
             </w:r>
           </w:p>
         </w:tc>
@@ -2652,106 +3092,118 @@
                 <w:rFonts w:ascii="Arial" w:cs="Arial" w:eastAsia="Arial" w:hAnsi="Arial"/>
                 <w:rtl w:val="0"/>
               </w:rPr>
-              <w:t xml:space="preserve">Carried over from the last iteration. Allows the update project use case to be fully realised</w:t>
-            </w:r>
-          </w:p>
-        </w:tc>
-        <w:tc>
-          <w:tcPr>
-            <w:shd w:fill="auto" w:val="clear"/>
-            <w:vAlign w:val="bottom"/>
-          </w:tcPr>
-          <w:p>
-            <w:pPr>
-              <w:widowControl w:val="1"/>
-              <w:rPr>
-                <w:rFonts w:ascii="Arial" w:cs="Arial" w:eastAsia="Arial" w:hAnsi="Arial"/>
-              </w:rPr>
-            </w:pPr>
-            <w:r>
-              <w:rPr>
-                <w:rtl w:val="0"/>
-              </w:rPr>
-            </w:r>
-          </w:p>
-        </w:tc>
-        <w:tc>
-          <w:tcPr>
-            <w:shd w:fill="auto" w:val="clear"/>
-            <w:vAlign w:val="bottom"/>
-          </w:tcPr>
-          <w:p>
-            <w:pPr>
-              <w:widowControl w:val="1"/>
-              <w:rPr>
-                <w:rFonts w:ascii="Arial" w:cs="Arial" w:eastAsia="Arial" w:hAnsi="Arial"/>
-              </w:rPr>
-            </w:pPr>
-            <w:r>
-              <w:rPr>
-                <w:rFonts w:ascii="Arial" w:cs="Arial" w:eastAsia="Arial" w:hAnsi="Arial"/>
-                <w:rtl w:val="0"/>
-              </w:rPr>
-              <w:t xml:space="preserve">Brodie</w:t>
-            </w:r>
-          </w:p>
-        </w:tc>
-        <w:tc>
-          <w:tcPr>
-            <w:shd w:fill="auto" w:val="clear"/>
-            <w:vAlign w:val="bottom"/>
-          </w:tcPr>
-          <w:p>
-            <w:pPr>
-              <w:widowControl w:val="1"/>
-              <w:rPr>
-                <w:rFonts w:ascii="Arial" w:cs="Arial" w:eastAsia="Arial" w:hAnsi="Arial"/>
-              </w:rPr>
-            </w:pPr>
-            <w:r>
-              <w:rPr>
-                <w:rFonts w:ascii="Arial" w:cs="Arial" w:eastAsia="Arial" w:hAnsi="Arial"/>
-                <w:rtl w:val="0"/>
-              </w:rPr>
-              <w:t xml:space="preserve">.5</w:t>
-            </w:r>
-          </w:p>
-        </w:tc>
-        <w:tc>
-          <w:tcPr>
-            <w:shd w:fill="auto" w:val="clear"/>
-            <w:vAlign w:val="bottom"/>
-          </w:tcPr>
-          <w:p>
-            <w:pPr>
-              <w:widowControl w:val="1"/>
-              <w:rPr>
-                <w:rFonts w:ascii="Arial" w:cs="Arial" w:eastAsia="Arial" w:hAnsi="Arial"/>
-              </w:rPr>
-            </w:pPr>
-            <w:r>
-              <w:rPr>
-                <w:rtl w:val="0"/>
-              </w:rPr>
-            </w:r>
-          </w:p>
-        </w:tc>
-        <w:tc>
-          <w:tcPr>
-            <w:shd w:fill="auto" w:val="clear"/>
-            <w:vAlign w:val="bottom"/>
-          </w:tcPr>
-          <w:p>
-            <w:pPr>
-              <w:widowControl w:val="1"/>
-              <w:rPr>
-                <w:rFonts w:ascii="Arial" w:cs="Arial" w:eastAsia="Arial" w:hAnsi="Arial"/>
-              </w:rPr>
-            </w:pPr>
-            <w:r>
-              <w:rPr>
-                <w:rtl w:val="0"/>
-              </w:rPr>
+              <w:t xml:space="preserve">Adding users to the system is fully functional.</w:t>
+            </w:r>
+          </w:p>
+        </w:tc>
+        <w:tc>
+          <w:tcPr>
+            <w:shd w:fill="auto" w:val="clear"/>
+            <w:vAlign w:val="bottom"/>
+          </w:tcPr>
+          <w:p>
+            <w:pPr>
+              <w:widowControl w:val="1"/>
+              <w:rPr>
+                <w:rFonts w:ascii="Arial" w:cs="Arial" w:eastAsia="Arial" w:hAnsi="Arial"/>
+              </w:rPr>
+            </w:pPr>
+            <w:hyperlink r:id="rId19">
+              <w:r>
+                <w:rPr>
+                  <w:rFonts w:ascii="Arial" w:cs="Arial" w:eastAsia="Arial" w:hAnsi="Arial"/>
+                  <w:color w:val="1155cc"/>
+                  <w:u w:val="single"/>
+                  <w:rtl w:val="0"/>
+                </w:rPr>
+                <w:t xml:space="preserve">Complete</w:t>
+              </w:r>
+            </w:hyperlink>
+            <w:r>
+              <w:rPr>
+                <w:rtl w:val="0"/>
+              </w:rPr>
+            </w:r>
+          </w:p>
+        </w:tc>
+        <w:tc>
+          <w:tcPr>
+            <w:shd w:fill="auto" w:val="clear"/>
+            <w:vAlign w:val="bottom"/>
+          </w:tcPr>
+          <w:p>
+            <w:pPr>
+              <w:widowControl w:val="1"/>
+              <w:rPr>
+                <w:rFonts w:ascii="Arial" w:cs="Arial" w:eastAsia="Arial" w:hAnsi="Arial"/>
+              </w:rPr>
+            </w:pPr>
+            <w:r>
+              <w:rPr>
+                <w:rFonts w:ascii="Arial" w:cs="Arial" w:eastAsia="Arial" w:hAnsi="Arial"/>
+                <w:rtl w:val="0"/>
+              </w:rPr>
+              <w:t xml:space="preserve">Jack</w:t>
+            </w:r>
+          </w:p>
+        </w:tc>
+        <w:tc>
+          <w:tcPr/>
+          <w:p>
+            <w:pPr>
+              <w:widowControl w:val="1"/>
+              <w:rPr>
+                <w:rFonts w:ascii="Arial" w:cs="Arial" w:eastAsia="Arial" w:hAnsi="Arial"/>
+              </w:rPr>
+            </w:pPr>
+            <w:r>
+              <w:rPr>
+                <w:rFonts w:ascii="Arial" w:cs="Arial" w:eastAsia="Arial" w:hAnsi="Arial"/>
+                <w:rtl w:val="0"/>
+              </w:rPr>
+              <w:t xml:space="preserve">4</w:t>
+            </w:r>
+          </w:p>
+        </w:tc>
+        <w:tc>
+          <w:tcPr>
+            <w:shd w:fill="auto" w:val="clear"/>
+            <w:vAlign w:val="bottom"/>
+          </w:tcPr>
+          <w:p>
+            <w:pPr>
+              <w:widowControl w:val="1"/>
+              <w:rPr>
+                <w:rFonts w:ascii="Arial" w:cs="Arial" w:eastAsia="Arial" w:hAnsi="Arial"/>
+              </w:rPr>
+            </w:pPr>
+            <w:r>
+              <w:rPr>
+                <w:rFonts w:ascii="Arial" w:cs="Arial" w:eastAsia="Arial" w:hAnsi="Arial"/>
+                <w:rtl w:val="0"/>
+              </w:rPr>
+              <w:t xml:space="preserve">4</w:t>
+            </w:r>
+          </w:p>
+        </w:tc>
+        <w:tc>
+          <w:tcPr>
+            <w:shd w:fill="auto" w:val="clear"/>
+            <w:vAlign w:val="bottom"/>
+          </w:tcPr>
+          <w:p>
+            <w:pPr>
+              <w:widowControl w:val="1"/>
+              <w:rPr>
+                <w:rFonts w:ascii="Arial" w:cs="Arial" w:eastAsia="Arial" w:hAnsi="Arial"/>
+              </w:rPr>
+            </w:pPr>
+            <w:r>
+              <w:rPr>
+                <w:rFonts w:ascii="Arial" w:cs="Arial" w:eastAsia="Arial" w:hAnsi="Arial"/>
+                <w:rtl w:val="0"/>
+              </w:rPr>
+              <w:t xml:space="preserve">0</w:t>
             </w:r>
           </w:p>
         </w:tc>
@@ -2774,28 +3226,28 @@
                 <w:rFonts w:ascii="Arial" w:cs="Arial" w:eastAsia="Arial" w:hAnsi="Arial"/>
                 <w:rtl w:val="0"/>
               </w:rPr>
-              <w:t xml:space="preserve">5.2</w:t>
-            </w:r>
-          </w:p>
-        </w:tc>
-        <w:tc>
-          <w:tcPr>
-            <w:shd w:fill="auto" w:val="clear"/>
-            <w:vAlign w:val="bottom"/>
-          </w:tcPr>
-          <w:p>
-            <w:pPr>
-              <w:widowControl w:val="1"/>
-              <w:rPr>
-                <w:rFonts w:ascii="Arial" w:cs="Arial" w:eastAsia="Arial" w:hAnsi="Arial"/>
-              </w:rPr>
-            </w:pPr>
-            <w:r>
-              <w:rPr>
-                <w:rFonts w:ascii="Arial" w:cs="Arial" w:eastAsia="Arial" w:hAnsi="Arial"/>
-                <w:rtl w:val="0"/>
-              </w:rPr>
-              <w:t xml:space="preserve">Complete implementation of Add system users</w:t>
+              <w:t xml:space="preserve">5.3</w:t>
+            </w:r>
+          </w:p>
+        </w:tc>
+        <w:tc>
+          <w:tcPr>
+            <w:shd w:fill="auto" w:val="clear"/>
+            <w:vAlign w:val="bottom"/>
+          </w:tcPr>
+          <w:p>
+            <w:pPr>
+              <w:widowControl w:val="1"/>
+              <w:rPr>
+                <w:rFonts w:ascii="Arial" w:cs="Arial" w:eastAsia="Arial" w:hAnsi="Arial"/>
+              </w:rPr>
+            </w:pPr>
+            <w:r>
+              <w:rPr>
+                <w:rFonts w:ascii="Arial" w:cs="Arial" w:eastAsia="Arial" w:hAnsi="Arial"/>
+                <w:rtl w:val="0"/>
+              </w:rPr>
+              <w:t xml:space="preserve">Complete implementation of remove system users</w:t>
             </w:r>
           </w:p>
         </w:tc>
@@ -2813,28 +3265,37 @@
                 <w:rFonts w:ascii="Arial" w:cs="Arial" w:eastAsia="Arial" w:hAnsi="Arial"/>
                 <w:rtl w:val="0"/>
               </w:rPr>
-              <w:t xml:space="preserve">Adding users to the system is fully functional.</w:t>
-            </w:r>
-          </w:p>
-        </w:tc>
-        <w:tc>
-          <w:tcPr>
-            <w:shd w:fill="auto" w:val="clear"/>
-            <w:vAlign w:val="bottom"/>
-          </w:tcPr>
-          <w:p>
-            <w:pPr>
-              <w:widowControl w:val="1"/>
-              <w:rPr>
-                <w:rFonts w:ascii="Arial" w:cs="Arial" w:eastAsia="Arial" w:hAnsi="Arial"/>
-              </w:rPr>
-            </w:pPr>
-            <w:r>
-              <w:rPr>
-                <w:rFonts w:ascii="Arial" w:cs="Arial" w:eastAsia="Arial" w:hAnsi="Arial"/>
-                <w:rtl w:val="0"/>
-              </w:rPr>
-              <w:t xml:space="preserve">in progress</w:t>
+              <w:t xml:space="preserve">Removing users from the system is fully functional.</w:t>
+            </w:r>
+          </w:p>
+        </w:tc>
+        <w:tc>
+          <w:tcPr>
+            <w:shd w:fill="auto" w:val="clear"/>
+            <w:vAlign w:val="bottom"/>
+          </w:tcPr>
+          <w:p>
+            <w:pPr>
+              <w:widowControl w:val="1"/>
+              <w:rPr>
+                <w:rFonts w:ascii="Arial" w:cs="Arial" w:eastAsia="Arial" w:hAnsi="Arial"/>
+              </w:rPr>
+            </w:pPr>
+            <w:hyperlink r:id="rId20">
+              <w:r>
+                <w:rPr>
+                  <w:rFonts w:ascii="Arial" w:cs="Arial" w:eastAsia="Arial" w:hAnsi="Arial"/>
+                  <w:color w:val="1155cc"/>
+                  <w:u w:val="single"/>
+                  <w:rtl w:val="0"/>
+                </w:rPr>
+                <w:t xml:space="preserve">Complete</w:t>
+              </w:r>
+            </w:hyperlink>
+            <w:r>
+              <w:rPr>
+                <w:rtl w:val="0"/>
+              </w:rPr>
             </w:r>
           </w:p>
         </w:tc>
@@ -2891,34 +3352,38 @@
             </w:pPr>
             <w:r>
               <w:rPr>
-                <w:rtl w:val="0"/>
-              </w:rPr>
-            </w:r>
-          </w:p>
-        </w:tc>
-        <w:tc>
-          <w:tcPr>
-            <w:shd w:fill="auto" w:val="clear"/>
-            <w:vAlign w:val="bottom"/>
-          </w:tcPr>
-          <w:p>
-            <w:pPr>
-              <w:widowControl w:val="1"/>
-              <w:rPr>
-                <w:rFonts w:ascii="Arial" w:cs="Arial" w:eastAsia="Arial" w:hAnsi="Arial"/>
-              </w:rPr>
-            </w:pPr>
-            <w:r>
-              <w:rPr>
-                <w:rtl w:val="0"/>
-              </w:rPr>
+                <w:rFonts w:ascii="Arial" w:cs="Arial" w:eastAsia="Arial" w:hAnsi="Arial"/>
+                <w:rtl w:val="0"/>
+              </w:rPr>
+              <w:t xml:space="preserve">4</w:t>
+            </w:r>
+          </w:p>
+        </w:tc>
+        <w:tc>
+          <w:tcPr>
+            <w:shd w:fill="auto" w:val="clear"/>
+            <w:vAlign w:val="bottom"/>
+          </w:tcPr>
+          <w:p>
+            <w:pPr>
+              <w:widowControl w:val="1"/>
+              <w:rPr>
+                <w:rFonts w:ascii="Arial" w:cs="Arial" w:eastAsia="Arial" w:hAnsi="Arial"/>
+              </w:rPr>
+            </w:pPr>
+            <w:r>
+              <w:rPr>
+                <w:rFonts w:ascii="Arial" w:cs="Arial" w:eastAsia="Arial" w:hAnsi="Arial"/>
+                <w:rtl w:val="0"/>
+              </w:rPr>
+              <w:t xml:space="preserve">0</w:t>
             </w:r>
           </w:p>
         </w:tc>
       </w:tr>
       <w:tr>
         <w:trPr>
-          <w:trHeight w:val="220" w:hRule="atLeast"/>
+          <w:trHeight w:val="740" w:hRule="atLeast"/>
         </w:trPr>
         <w:tc>
           <w:tcPr/>
@@ -2934,28 +3399,28 @@
                 <w:rFonts w:ascii="Arial" w:cs="Arial" w:eastAsia="Arial" w:hAnsi="Arial"/>
                 <w:rtl w:val="0"/>
               </w:rPr>
-              <w:t xml:space="preserve">5.3</w:t>
-            </w:r>
-          </w:p>
-        </w:tc>
-        <w:tc>
-          <w:tcPr>
-            <w:shd w:fill="auto" w:val="clear"/>
-            <w:vAlign w:val="bottom"/>
-          </w:tcPr>
-          <w:p>
-            <w:pPr>
-              <w:widowControl w:val="1"/>
-              <w:rPr>
-                <w:rFonts w:ascii="Arial" w:cs="Arial" w:eastAsia="Arial" w:hAnsi="Arial"/>
-              </w:rPr>
-            </w:pPr>
-            <w:r>
-              <w:rPr>
-                <w:rFonts w:ascii="Arial" w:cs="Arial" w:eastAsia="Arial" w:hAnsi="Arial"/>
-                <w:rtl w:val="0"/>
-              </w:rPr>
-              <w:t xml:space="preserve">Complete implementation of remove system users</w:t>
+              <w:t xml:space="preserve">5.4</w:t>
+            </w:r>
+          </w:p>
+        </w:tc>
+        <w:tc>
+          <w:tcPr>
+            <w:shd w:fill="auto" w:val="clear"/>
+            <w:vAlign w:val="bottom"/>
+          </w:tcPr>
+          <w:p>
+            <w:pPr>
+              <w:widowControl w:val="1"/>
+              <w:rPr>
+                <w:rFonts w:ascii="Arial" w:cs="Arial" w:eastAsia="Arial" w:hAnsi="Arial"/>
+              </w:rPr>
+            </w:pPr>
+            <w:r>
+              <w:rPr>
+                <w:rFonts w:ascii="Arial" w:cs="Arial" w:eastAsia="Arial" w:hAnsi="Arial"/>
+                <w:rtl w:val="0"/>
+              </w:rPr>
+              <w:t xml:space="preserve">Complete implementation for view upcoming projects</w:t>
             </w:r>
           </w:p>
         </w:tc>
@@ -2973,49 +3438,58 @@
                 <w:rFonts w:ascii="Arial" w:cs="Arial" w:eastAsia="Arial" w:hAnsi="Arial"/>
                 <w:rtl w:val="0"/>
               </w:rPr>
-              <w:t xml:space="preserve">Removing users from the system is fully functional.</w:t>
-            </w:r>
-          </w:p>
-        </w:tc>
-        <w:tc>
-          <w:tcPr>
-            <w:shd w:fill="auto" w:val="clear"/>
-            <w:vAlign w:val="bottom"/>
-          </w:tcPr>
-          <w:p>
-            <w:pPr>
-              <w:widowControl w:val="1"/>
-              <w:rPr>
-                <w:rFonts w:ascii="Arial" w:cs="Arial" w:eastAsia="Arial" w:hAnsi="Arial"/>
-              </w:rPr>
-            </w:pPr>
-            <w:r>
-              <w:rPr>
-                <w:rFonts w:ascii="Arial" w:cs="Arial" w:eastAsia="Arial" w:hAnsi="Arial"/>
-                <w:rtl w:val="0"/>
-              </w:rPr>
-              <w:t xml:space="preserve">in progress</w:t>
-            </w:r>
-          </w:p>
-        </w:tc>
-        <w:tc>
-          <w:tcPr>
-            <w:shd w:fill="auto" w:val="clear"/>
-            <w:vAlign w:val="bottom"/>
-          </w:tcPr>
-          <w:p>
-            <w:pPr>
-              <w:widowControl w:val="1"/>
-              <w:rPr>
-                <w:rFonts w:ascii="Arial" w:cs="Arial" w:eastAsia="Arial" w:hAnsi="Arial"/>
-              </w:rPr>
-            </w:pPr>
-            <w:r>
-              <w:rPr>
-                <w:rFonts w:ascii="Arial" w:cs="Arial" w:eastAsia="Arial" w:hAnsi="Arial"/>
-                <w:rtl w:val="0"/>
-              </w:rPr>
-              <w:t xml:space="preserve">Jack</w:t>
+              <w:t xml:space="preserve">Viewing upcoming projects in the system is fully functional.</w:t>
+            </w:r>
+          </w:p>
+        </w:tc>
+        <w:tc>
+          <w:tcPr>
+            <w:shd w:fill="auto" w:val="clear"/>
+            <w:vAlign w:val="bottom"/>
+          </w:tcPr>
+          <w:p>
+            <w:pPr>
+              <w:widowControl w:val="1"/>
+              <w:rPr>
+                <w:rFonts w:ascii="Arial" w:cs="Arial" w:eastAsia="Arial" w:hAnsi="Arial"/>
+              </w:rPr>
+            </w:pPr>
+            <w:hyperlink r:id="rId21">
+              <w:r>
+                <w:rPr>
+                  <w:rFonts w:ascii="Arial" w:cs="Arial" w:eastAsia="Arial" w:hAnsi="Arial"/>
+                  <w:color w:val="1155cc"/>
+                  <w:u w:val="single"/>
+                  <w:rtl w:val="0"/>
+                </w:rPr>
+                <w:t xml:space="preserve">Complete</w:t>
+              </w:r>
+            </w:hyperlink>
+            <w:r>
+              <w:rPr>
+                <w:rtl w:val="0"/>
+              </w:rPr>
+            </w:r>
+          </w:p>
+        </w:tc>
+        <w:tc>
+          <w:tcPr>
+            <w:shd w:fill="auto" w:val="clear"/>
+            <w:vAlign w:val="bottom"/>
+          </w:tcPr>
+          <w:p>
+            <w:pPr>
+              <w:widowControl w:val="1"/>
+              <w:rPr>
+                <w:rFonts w:ascii="Arial" w:cs="Arial" w:eastAsia="Arial" w:hAnsi="Arial"/>
+              </w:rPr>
+            </w:pPr>
+            <w:r>
+              <w:rPr>
+                <w:rFonts w:ascii="Arial" w:cs="Arial" w:eastAsia="Arial" w:hAnsi="Arial"/>
+                <w:rtl w:val="0"/>
+              </w:rPr>
+              <w:t xml:space="preserve">Aaron</w:t>
             </w:r>
           </w:p>
         </w:tc>
@@ -3051,34 +3525,38 @@
             </w:pPr>
             <w:r>
               <w:rPr>
-                <w:rtl w:val="0"/>
-              </w:rPr>
-            </w:r>
-          </w:p>
-        </w:tc>
-        <w:tc>
-          <w:tcPr>
-            <w:shd w:fill="auto" w:val="clear"/>
-            <w:vAlign w:val="bottom"/>
-          </w:tcPr>
-          <w:p>
-            <w:pPr>
-              <w:widowControl w:val="1"/>
-              <w:rPr>
-                <w:rFonts w:ascii="Arial" w:cs="Arial" w:eastAsia="Arial" w:hAnsi="Arial"/>
-              </w:rPr>
-            </w:pPr>
-            <w:r>
-              <w:rPr>
-                <w:rtl w:val="0"/>
-              </w:rPr>
+                <w:rFonts w:ascii="Arial" w:cs="Arial" w:eastAsia="Arial" w:hAnsi="Arial"/>
+                <w:rtl w:val="0"/>
+              </w:rPr>
+              <w:t xml:space="preserve">6</w:t>
+            </w:r>
+          </w:p>
+        </w:tc>
+        <w:tc>
+          <w:tcPr>
+            <w:shd w:fill="auto" w:val="clear"/>
+            <w:vAlign w:val="bottom"/>
+          </w:tcPr>
+          <w:p>
+            <w:pPr>
+              <w:widowControl w:val="1"/>
+              <w:rPr>
+                <w:rFonts w:ascii="Arial" w:cs="Arial" w:eastAsia="Arial" w:hAnsi="Arial"/>
+              </w:rPr>
+            </w:pPr>
+            <w:r>
+              <w:rPr>
+                <w:rFonts w:ascii="Arial" w:cs="Arial" w:eastAsia="Arial" w:hAnsi="Arial"/>
+                <w:rtl w:val="0"/>
+              </w:rPr>
+              <w:t xml:space="preserve">0</w:t>
             </w:r>
           </w:p>
         </w:tc>
       </w:tr>
       <w:tr>
         <w:trPr>
-          <w:trHeight w:val="220" w:hRule="atLeast"/>
+          <w:trHeight w:val="740" w:hRule="atLeast"/>
         </w:trPr>
         <w:tc>
           <w:tcPr/>
@@ -3094,28 +3572,28 @@
                 <w:rFonts w:ascii="Arial" w:cs="Arial" w:eastAsia="Arial" w:hAnsi="Arial"/>
                 <w:rtl w:val="0"/>
               </w:rPr>
-              <w:t xml:space="preserve">5.4</w:t>
-            </w:r>
-          </w:p>
-        </w:tc>
-        <w:tc>
-          <w:tcPr>
-            <w:shd w:fill="auto" w:val="clear"/>
-            <w:vAlign w:val="bottom"/>
-          </w:tcPr>
-          <w:p>
-            <w:pPr>
-              <w:widowControl w:val="1"/>
-              <w:rPr>
-                <w:rFonts w:ascii="Arial" w:cs="Arial" w:eastAsia="Arial" w:hAnsi="Arial"/>
-              </w:rPr>
-            </w:pPr>
-            <w:r>
-              <w:rPr>
-                <w:rFonts w:ascii="Arial" w:cs="Arial" w:eastAsia="Arial" w:hAnsi="Arial"/>
-                <w:rtl w:val="0"/>
-              </w:rPr>
-              <w:t xml:space="preserve">Complete implementation for view upcoming projects</w:t>
+              <w:t xml:space="preserve">5.5</w:t>
+            </w:r>
+          </w:p>
+        </w:tc>
+        <w:tc>
+          <w:tcPr>
+            <w:shd w:fill="auto" w:val="clear"/>
+            <w:vAlign w:val="bottom"/>
+          </w:tcPr>
+          <w:p>
+            <w:pPr>
+              <w:widowControl w:val="1"/>
+              <w:rPr>
+                <w:rFonts w:ascii="Arial" w:cs="Arial" w:eastAsia="Arial" w:hAnsi="Arial"/>
+              </w:rPr>
+            </w:pPr>
+            <w:r>
+              <w:rPr>
+                <w:rFonts w:ascii="Arial" w:cs="Arial" w:eastAsia="Arial" w:hAnsi="Arial"/>
+                <w:rtl w:val="0"/>
+              </w:rPr>
+              <w:t xml:space="preserve">Implement front end jsp for notifications</w:t>
             </w:r>
           </w:p>
         </w:tc>
@@ -3133,49 +3611,58 @@
                 <w:rFonts w:ascii="Arial" w:cs="Arial" w:eastAsia="Arial" w:hAnsi="Arial"/>
                 <w:rtl w:val="0"/>
               </w:rPr>
-              <w:t xml:space="preserve">Viewing upcoming projects in the system is fully functional.</w:t>
-            </w:r>
-          </w:p>
-        </w:tc>
-        <w:tc>
-          <w:tcPr>
-            <w:shd w:fill="auto" w:val="clear"/>
-            <w:vAlign w:val="bottom"/>
-          </w:tcPr>
-          <w:p>
-            <w:pPr>
-              <w:widowControl w:val="1"/>
-              <w:rPr>
-                <w:rFonts w:ascii="Arial" w:cs="Arial" w:eastAsia="Arial" w:hAnsi="Arial"/>
-              </w:rPr>
-            </w:pPr>
-            <w:r>
-              <w:rPr>
-                <w:rFonts w:ascii="Arial" w:cs="Arial" w:eastAsia="Arial" w:hAnsi="Arial"/>
-                <w:rtl w:val="0"/>
-              </w:rPr>
-              <w:t xml:space="preserve">in progress</w:t>
-            </w:r>
-          </w:p>
-        </w:tc>
-        <w:tc>
-          <w:tcPr>
-            <w:shd w:fill="auto" w:val="clear"/>
-            <w:vAlign w:val="bottom"/>
-          </w:tcPr>
-          <w:p>
-            <w:pPr>
-              <w:widowControl w:val="1"/>
-              <w:rPr>
-                <w:rFonts w:ascii="Arial" w:cs="Arial" w:eastAsia="Arial" w:hAnsi="Arial"/>
-              </w:rPr>
-            </w:pPr>
-            <w:r>
-              <w:rPr>
-                <w:rFonts w:ascii="Arial" w:cs="Arial" w:eastAsia="Arial" w:hAnsi="Arial"/>
-                <w:rtl w:val="0"/>
-              </w:rPr>
-              <w:t xml:space="preserve">Jack</w:t>
+              <w:t xml:space="preserve">The user will be able to see any notifications addressed to them</w:t>
+            </w:r>
+          </w:p>
+        </w:tc>
+        <w:tc>
+          <w:tcPr>
+            <w:shd w:fill="auto" w:val="clear"/>
+            <w:vAlign w:val="bottom"/>
+          </w:tcPr>
+          <w:p>
+            <w:pPr>
+              <w:widowControl w:val="1"/>
+              <w:rPr>
+                <w:rFonts w:ascii="Arial" w:cs="Arial" w:eastAsia="Arial" w:hAnsi="Arial"/>
+              </w:rPr>
+            </w:pPr>
+            <w:hyperlink r:id="rId22">
+              <w:r>
+                <w:rPr>
+                  <w:rFonts w:ascii="Arial" w:cs="Arial" w:eastAsia="Arial" w:hAnsi="Arial"/>
+                  <w:color w:val="1155cc"/>
+                  <w:u w:val="single"/>
+                  <w:rtl w:val="0"/>
+                </w:rPr>
+                <w:t xml:space="preserve">Complete</w:t>
+              </w:r>
+            </w:hyperlink>
+            <w:r>
+              <w:rPr>
+                <w:rtl w:val="0"/>
+              </w:rPr>
+            </w:r>
+          </w:p>
+        </w:tc>
+        <w:tc>
+          <w:tcPr>
+            <w:shd w:fill="auto" w:val="clear"/>
+            <w:vAlign w:val="bottom"/>
+          </w:tcPr>
+          <w:p>
+            <w:pPr>
+              <w:widowControl w:val="1"/>
+              <w:rPr>
+                <w:rFonts w:ascii="Arial" w:cs="Arial" w:eastAsia="Arial" w:hAnsi="Arial"/>
+              </w:rPr>
+            </w:pPr>
+            <w:r>
+              <w:rPr>
+                <w:rFonts w:ascii="Arial" w:cs="Arial" w:eastAsia="Arial" w:hAnsi="Arial"/>
+                <w:rtl w:val="0"/>
+              </w:rPr>
+              <w:t xml:space="preserve">Matthew</w:t>
             </w:r>
           </w:p>
         </w:tc>
@@ -3193,45 +3680,741 @@
                 <w:rFonts w:ascii="Arial" w:cs="Arial" w:eastAsia="Arial" w:hAnsi="Arial"/>
                 <w:rtl w:val="0"/>
               </w:rPr>
-              <w:t xml:space="preserve">4</w:t>
-            </w:r>
-          </w:p>
-        </w:tc>
-        <w:tc>
-          <w:tcPr>
-            <w:shd w:fill="auto" w:val="clear"/>
-            <w:vAlign w:val="bottom"/>
-          </w:tcPr>
-          <w:p>
-            <w:pPr>
-              <w:widowControl w:val="1"/>
-              <w:rPr>
-                <w:rFonts w:ascii="Arial" w:cs="Arial" w:eastAsia="Arial" w:hAnsi="Arial"/>
-              </w:rPr>
-            </w:pPr>
-            <w:r>
-              <w:rPr>
-                <w:rtl w:val="0"/>
-              </w:rPr>
-            </w:r>
-          </w:p>
-        </w:tc>
-        <w:tc>
-          <w:tcPr>
-            <w:shd w:fill="auto" w:val="clear"/>
-            <w:vAlign w:val="bottom"/>
-          </w:tcPr>
-          <w:p>
-            <w:pPr>
-              <w:widowControl w:val="1"/>
-              <w:rPr>
-                <w:rFonts w:ascii="Arial" w:cs="Arial" w:eastAsia="Arial" w:hAnsi="Arial"/>
-              </w:rPr>
-            </w:pPr>
-            <w:r>
-              <w:rPr>
-                <w:rtl w:val="0"/>
-              </w:rPr>
+              <w:t xml:space="preserve">1</w:t>
+            </w:r>
+          </w:p>
+        </w:tc>
+        <w:tc>
+          <w:tcPr>
+            <w:shd w:fill="auto" w:val="clear"/>
+            <w:vAlign w:val="bottom"/>
+          </w:tcPr>
+          <w:p>
+            <w:pPr>
+              <w:widowControl w:val="1"/>
+              <w:rPr>
+                <w:rFonts w:ascii="Arial" w:cs="Arial" w:eastAsia="Arial" w:hAnsi="Arial"/>
+              </w:rPr>
+            </w:pPr>
+            <w:r>
+              <w:rPr>
+                <w:rFonts w:ascii="Arial" w:cs="Arial" w:eastAsia="Arial" w:hAnsi="Arial"/>
+                <w:rtl w:val="0"/>
+              </w:rPr>
+              <w:t xml:space="preserve">1</w:t>
+            </w:r>
+          </w:p>
+        </w:tc>
+        <w:tc>
+          <w:tcPr>
+            <w:shd w:fill="auto" w:val="clear"/>
+            <w:vAlign w:val="bottom"/>
+          </w:tcPr>
+          <w:p>
+            <w:pPr>
+              <w:widowControl w:val="1"/>
+              <w:rPr>
+                <w:rFonts w:ascii="Arial" w:cs="Arial" w:eastAsia="Arial" w:hAnsi="Arial"/>
+              </w:rPr>
+            </w:pPr>
+            <w:r>
+              <w:rPr>
+                <w:rFonts w:ascii="Arial" w:cs="Arial" w:eastAsia="Arial" w:hAnsi="Arial"/>
+                <w:rtl w:val="0"/>
+              </w:rPr>
+              <w:t xml:space="preserve">0</w:t>
+            </w:r>
+          </w:p>
+        </w:tc>
+      </w:tr>
+      <w:tr>
+        <w:trPr>
+          <w:trHeight w:val="740" w:hRule="atLeast"/>
+        </w:trPr>
+        <w:tc>
+          <w:tcPr/>
+          <w:p>
+            <w:pPr>
+              <w:widowControl w:val="1"/>
+              <w:rPr>
+                <w:rFonts w:ascii="Arial" w:cs="Arial" w:eastAsia="Arial" w:hAnsi="Arial"/>
+              </w:rPr>
+            </w:pPr>
+            <w:r>
+              <w:rPr>
+                <w:rFonts w:ascii="Arial" w:cs="Arial" w:eastAsia="Arial" w:hAnsi="Arial"/>
+                <w:rtl w:val="0"/>
+              </w:rPr>
+              <w:t xml:space="preserve">5.6</w:t>
+            </w:r>
+          </w:p>
+        </w:tc>
+        <w:tc>
+          <w:tcPr>
+            <w:shd w:fill="auto" w:val="clear"/>
+            <w:vAlign w:val="bottom"/>
+          </w:tcPr>
+          <w:p>
+            <w:pPr>
+              <w:widowControl w:val="1"/>
+              <w:rPr>
+                <w:rFonts w:ascii="Arial" w:cs="Arial" w:eastAsia="Arial" w:hAnsi="Arial"/>
+              </w:rPr>
+            </w:pPr>
+            <w:r>
+              <w:rPr>
+                <w:rFonts w:ascii="Arial" w:cs="Arial" w:eastAsia="Arial" w:hAnsi="Arial"/>
+                <w:rtl w:val="0"/>
+              </w:rPr>
+              <w:t xml:space="preserve">Link resources and user accounts</w:t>
+            </w:r>
+          </w:p>
+        </w:tc>
+        <w:tc>
+          <w:tcPr/>
+          <w:p>
+            <w:pPr>
+              <w:widowControl w:val="1"/>
+              <w:rPr>
+                <w:rFonts w:ascii="Arial" w:cs="Arial" w:eastAsia="Arial" w:hAnsi="Arial"/>
+              </w:rPr>
+            </w:pPr>
+            <w:r>
+              <w:rPr>
+                <w:rFonts w:ascii="Arial" w:cs="Arial" w:eastAsia="Arial" w:hAnsi="Arial"/>
+                <w:rtl w:val="0"/>
+              </w:rPr>
+              <w:t xml:space="preserve">Resources will be able to login as users</w:t>
+            </w:r>
+          </w:p>
+        </w:tc>
+        <w:tc>
+          <w:tcPr>
+            <w:shd w:fill="auto" w:val="clear"/>
+            <w:vAlign w:val="bottom"/>
+          </w:tcPr>
+          <w:p>
+            <w:pPr>
+              <w:widowControl w:val="1"/>
+              <w:rPr>
+                <w:rFonts w:ascii="Arial" w:cs="Arial" w:eastAsia="Arial" w:hAnsi="Arial"/>
+              </w:rPr>
+            </w:pPr>
+            <w:hyperlink r:id="rId23">
+              <w:r>
+                <w:rPr>
+                  <w:rFonts w:ascii="Arial" w:cs="Arial" w:eastAsia="Arial" w:hAnsi="Arial"/>
+                  <w:color w:val="1155cc"/>
+                  <w:u w:val="single"/>
+                  <w:rtl w:val="0"/>
+                </w:rPr>
+                <w:t xml:space="preserve">Complete</w:t>
+              </w:r>
+            </w:hyperlink>
+            <w:r>
+              <w:rPr>
+                <w:rtl w:val="0"/>
+              </w:rPr>
+            </w:r>
+          </w:p>
+        </w:tc>
+        <w:tc>
+          <w:tcPr>
+            <w:shd w:fill="auto" w:val="clear"/>
+            <w:vAlign w:val="bottom"/>
+          </w:tcPr>
+          <w:p>
+            <w:pPr>
+              <w:widowControl w:val="1"/>
+              <w:rPr>
+                <w:rFonts w:ascii="Arial" w:cs="Arial" w:eastAsia="Arial" w:hAnsi="Arial"/>
+              </w:rPr>
+            </w:pPr>
+            <w:r>
+              <w:rPr>
+                <w:rFonts w:ascii="Arial" w:cs="Arial" w:eastAsia="Arial" w:hAnsi="Arial"/>
+                <w:rtl w:val="0"/>
+              </w:rPr>
+              <w:t xml:space="preserve">Matthew</w:t>
+            </w:r>
+          </w:p>
+        </w:tc>
+        <w:tc>
+          <w:tcPr/>
+          <w:p>
+            <w:pPr>
+              <w:widowControl w:val="1"/>
+              <w:rPr>
+                <w:rFonts w:ascii="Arial" w:cs="Arial" w:eastAsia="Arial" w:hAnsi="Arial"/>
+              </w:rPr>
+            </w:pPr>
+            <w:r>
+              <w:rPr>
+                <w:rFonts w:ascii="Arial" w:cs="Arial" w:eastAsia="Arial" w:hAnsi="Arial"/>
+                <w:rtl w:val="0"/>
+              </w:rPr>
+              <w:t xml:space="preserve">1</w:t>
+            </w:r>
+          </w:p>
+        </w:tc>
+        <w:tc>
+          <w:tcPr>
+            <w:shd w:fill="auto" w:val="clear"/>
+            <w:vAlign w:val="bottom"/>
+          </w:tcPr>
+          <w:p>
+            <w:pPr>
+              <w:widowControl w:val="1"/>
+              <w:rPr>
+                <w:rFonts w:ascii="Arial" w:cs="Arial" w:eastAsia="Arial" w:hAnsi="Arial"/>
+              </w:rPr>
+            </w:pPr>
+            <w:r>
+              <w:rPr>
+                <w:rFonts w:ascii="Arial" w:cs="Arial" w:eastAsia="Arial" w:hAnsi="Arial"/>
+                <w:rtl w:val="0"/>
+              </w:rPr>
+              <w:t xml:space="preserve">1</w:t>
+            </w:r>
+          </w:p>
+        </w:tc>
+        <w:tc>
+          <w:tcPr>
+            <w:shd w:fill="auto" w:val="clear"/>
+            <w:vAlign w:val="bottom"/>
+          </w:tcPr>
+          <w:p>
+            <w:pPr>
+              <w:widowControl w:val="1"/>
+              <w:rPr>
+                <w:rFonts w:ascii="Arial" w:cs="Arial" w:eastAsia="Arial" w:hAnsi="Arial"/>
+              </w:rPr>
+            </w:pPr>
+            <w:r>
+              <w:rPr>
+                <w:rFonts w:ascii="Arial" w:cs="Arial" w:eastAsia="Arial" w:hAnsi="Arial"/>
+                <w:rtl w:val="0"/>
+              </w:rPr>
+              <w:t xml:space="preserve">0</w:t>
+            </w:r>
+          </w:p>
+        </w:tc>
+      </w:tr>
+      <w:tr>
+        <w:trPr>
+          <w:trHeight w:val="740" w:hRule="atLeast"/>
+        </w:trPr>
+        <w:tc>
+          <w:tcPr/>
+          <w:p>
+            <w:pPr>
+              <w:widowControl w:val="1"/>
+              <w:rPr>
+                <w:rFonts w:ascii="Arial" w:cs="Arial" w:eastAsia="Arial" w:hAnsi="Arial"/>
+              </w:rPr>
+            </w:pPr>
+            <w:r>
+              <w:rPr>
+                <w:rFonts w:ascii="Arial" w:cs="Arial" w:eastAsia="Arial" w:hAnsi="Arial"/>
+                <w:rtl w:val="0"/>
+              </w:rPr>
+              <w:t xml:space="preserve">5.7</w:t>
+            </w:r>
+          </w:p>
+        </w:tc>
+        <w:tc>
+          <w:tcPr>
+            <w:shd w:fill="auto" w:val="clear"/>
+            <w:vAlign w:val="bottom"/>
+          </w:tcPr>
+          <w:p>
+            <w:pPr>
+              <w:widowControl w:val="1"/>
+              <w:rPr>
+                <w:rFonts w:ascii="Arial" w:cs="Arial" w:eastAsia="Arial" w:hAnsi="Arial"/>
+              </w:rPr>
+            </w:pPr>
+            <w:r>
+              <w:rPr>
+                <w:rFonts w:ascii="Arial" w:cs="Arial" w:eastAsia="Arial" w:hAnsi="Arial"/>
+                <w:rtl w:val="0"/>
+              </w:rPr>
+              <w:t xml:space="preserve">Create custom error pages</w:t>
+            </w:r>
+          </w:p>
+        </w:tc>
+        <w:tc>
+          <w:tcPr/>
+          <w:p>
+            <w:pPr>
+              <w:widowControl w:val="1"/>
+              <w:rPr>
+                <w:rFonts w:ascii="Arial" w:cs="Arial" w:eastAsia="Arial" w:hAnsi="Arial"/>
+              </w:rPr>
+            </w:pPr>
+            <w:r>
+              <w:rPr>
+                <w:rFonts w:ascii="Arial" w:cs="Arial" w:eastAsia="Arial" w:hAnsi="Arial"/>
+                <w:rtl w:val="0"/>
+              </w:rPr>
+              <w:t xml:space="preserve">Users will see user friendly error messages when something goes wrong instead of stack traces</w:t>
+            </w:r>
+          </w:p>
+        </w:tc>
+        <w:tc>
+          <w:tcPr>
+            <w:shd w:fill="auto" w:val="clear"/>
+            <w:vAlign w:val="bottom"/>
+          </w:tcPr>
+          <w:p>
+            <w:pPr>
+              <w:widowControl w:val="1"/>
+              <w:rPr>
+                <w:rFonts w:ascii="Arial" w:cs="Arial" w:eastAsia="Arial" w:hAnsi="Arial"/>
+              </w:rPr>
+            </w:pPr>
+            <w:hyperlink r:id="rId24">
+              <w:r>
+                <w:rPr>
+                  <w:rFonts w:ascii="Arial" w:cs="Arial" w:eastAsia="Arial" w:hAnsi="Arial"/>
+                  <w:color w:val="1155cc"/>
+                  <w:u w:val="single"/>
+                  <w:rtl w:val="0"/>
+                </w:rPr>
+                <w:t xml:space="preserve">Complete</w:t>
+              </w:r>
+            </w:hyperlink>
+            <w:r>
+              <w:rPr>
+                <w:rtl w:val="0"/>
+              </w:rPr>
+            </w:r>
+          </w:p>
+        </w:tc>
+        <w:tc>
+          <w:tcPr>
+            <w:shd w:fill="auto" w:val="clear"/>
+            <w:vAlign w:val="bottom"/>
+          </w:tcPr>
+          <w:p>
+            <w:pPr>
+              <w:widowControl w:val="1"/>
+              <w:rPr>
+                <w:rFonts w:ascii="Arial" w:cs="Arial" w:eastAsia="Arial" w:hAnsi="Arial"/>
+              </w:rPr>
+            </w:pPr>
+            <w:r>
+              <w:rPr>
+                <w:rFonts w:ascii="Arial" w:cs="Arial" w:eastAsia="Arial" w:hAnsi="Arial"/>
+                <w:rtl w:val="0"/>
+              </w:rPr>
+              <w:t xml:space="preserve">Matthew</w:t>
+            </w:r>
+          </w:p>
+        </w:tc>
+        <w:tc>
+          <w:tcPr/>
+          <w:p>
+            <w:pPr>
+              <w:widowControl w:val="1"/>
+              <w:rPr>
+                <w:rFonts w:ascii="Arial" w:cs="Arial" w:eastAsia="Arial" w:hAnsi="Arial"/>
+              </w:rPr>
+            </w:pPr>
+            <w:r>
+              <w:rPr>
+                <w:rFonts w:ascii="Arial" w:cs="Arial" w:eastAsia="Arial" w:hAnsi="Arial"/>
+                <w:rtl w:val="0"/>
+              </w:rPr>
+              <w:t xml:space="preserve">1</w:t>
+            </w:r>
+          </w:p>
+        </w:tc>
+        <w:tc>
+          <w:tcPr>
+            <w:shd w:fill="auto" w:val="clear"/>
+            <w:vAlign w:val="bottom"/>
+          </w:tcPr>
+          <w:p>
+            <w:pPr>
+              <w:widowControl w:val="1"/>
+              <w:rPr>
+                <w:rFonts w:ascii="Arial" w:cs="Arial" w:eastAsia="Arial" w:hAnsi="Arial"/>
+              </w:rPr>
+            </w:pPr>
+            <w:r>
+              <w:rPr>
+                <w:rFonts w:ascii="Arial" w:cs="Arial" w:eastAsia="Arial" w:hAnsi="Arial"/>
+                <w:rtl w:val="0"/>
+              </w:rPr>
+              <w:t xml:space="preserve">1</w:t>
+            </w:r>
+          </w:p>
+        </w:tc>
+        <w:tc>
+          <w:tcPr>
+            <w:shd w:fill="auto" w:val="clear"/>
+            <w:vAlign w:val="bottom"/>
+          </w:tcPr>
+          <w:p>
+            <w:pPr>
+              <w:widowControl w:val="1"/>
+              <w:rPr>
+                <w:rFonts w:ascii="Arial" w:cs="Arial" w:eastAsia="Arial" w:hAnsi="Arial"/>
+              </w:rPr>
+            </w:pPr>
+            <w:r>
+              <w:rPr>
+                <w:rFonts w:ascii="Arial" w:cs="Arial" w:eastAsia="Arial" w:hAnsi="Arial"/>
+                <w:rtl w:val="0"/>
+              </w:rPr>
+              <w:t xml:space="preserve">0</w:t>
+            </w:r>
+          </w:p>
+        </w:tc>
+      </w:tr>
+      <w:tr>
+        <w:trPr>
+          <w:trHeight w:val="740" w:hRule="atLeast"/>
+        </w:trPr>
+        <w:tc>
+          <w:tcPr/>
+          <w:p>
+            <w:pPr>
+              <w:widowControl w:val="1"/>
+              <w:rPr>
+                <w:rFonts w:ascii="Arial" w:cs="Arial" w:eastAsia="Arial" w:hAnsi="Arial"/>
+              </w:rPr>
+            </w:pPr>
+            <w:r>
+              <w:rPr>
+                <w:rFonts w:ascii="Arial" w:cs="Arial" w:eastAsia="Arial" w:hAnsi="Arial"/>
+                <w:rtl w:val="0"/>
+              </w:rPr>
+              <w:t xml:space="preserve">5.8</w:t>
+            </w:r>
+          </w:p>
+        </w:tc>
+        <w:tc>
+          <w:tcPr>
+            <w:shd w:fill="auto" w:val="clear"/>
+            <w:vAlign w:val="bottom"/>
+          </w:tcPr>
+          <w:p>
+            <w:pPr>
+              <w:widowControl w:val="1"/>
+              <w:rPr>
+                <w:rFonts w:ascii="Arial" w:cs="Arial" w:eastAsia="Arial" w:hAnsi="Arial"/>
+              </w:rPr>
+            </w:pPr>
+            <w:r>
+              <w:rPr>
+                <w:rFonts w:ascii="Arial" w:cs="Arial" w:eastAsia="Arial" w:hAnsi="Arial"/>
+                <w:rtl w:val="0"/>
+              </w:rPr>
+              <w:t xml:space="preserve">Create stress test</w:t>
+            </w:r>
+          </w:p>
+        </w:tc>
+        <w:tc>
+          <w:tcPr/>
+          <w:p>
+            <w:pPr>
+              <w:widowControl w:val="1"/>
+              <w:rPr>
+                <w:rFonts w:ascii="Arial" w:cs="Arial" w:eastAsia="Arial" w:hAnsi="Arial"/>
+              </w:rPr>
+            </w:pPr>
+            <w:r>
+              <w:rPr>
+                <w:rFonts w:ascii="Arial" w:cs="Arial" w:eastAsia="Arial" w:hAnsi="Arial"/>
+                <w:rtl w:val="0"/>
+              </w:rPr>
+              <w:t xml:space="preserve">Unit test to stress test the application, help identify bugs that will happen in production </w:t>
+            </w:r>
+          </w:p>
+        </w:tc>
+        <w:tc>
+          <w:tcPr>
+            <w:shd w:fill="auto" w:val="clear"/>
+            <w:vAlign w:val="bottom"/>
+          </w:tcPr>
+          <w:p>
+            <w:pPr>
+              <w:widowControl w:val="1"/>
+              <w:rPr>
+                <w:rFonts w:ascii="Arial" w:cs="Arial" w:eastAsia="Arial" w:hAnsi="Arial"/>
+              </w:rPr>
+            </w:pPr>
+            <w:hyperlink r:id="rId25">
+              <w:r>
+                <w:rPr>
+                  <w:rFonts w:ascii="Arial" w:cs="Arial" w:eastAsia="Arial" w:hAnsi="Arial"/>
+                  <w:color w:val="1155cc"/>
+                  <w:u w:val="single"/>
+                  <w:rtl w:val="0"/>
+                </w:rPr>
+                <w:t xml:space="preserve">Complete</w:t>
+              </w:r>
+            </w:hyperlink>
+            <w:r>
+              <w:rPr>
+                <w:rtl w:val="0"/>
+              </w:rPr>
+            </w:r>
+          </w:p>
+        </w:tc>
+        <w:tc>
+          <w:tcPr>
+            <w:shd w:fill="auto" w:val="clear"/>
+            <w:vAlign w:val="bottom"/>
+          </w:tcPr>
+          <w:p>
+            <w:pPr>
+              <w:widowControl w:val="1"/>
+              <w:rPr>
+                <w:rFonts w:ascii="Arial" w:cs="Arial" w:eastAsia="Arial" w:hAnsi="Arial"/>
+              </w:rPr>
+            </w:pPr>
+            <w:r>
+              <w:rPr>
+                <w:rFonts w:ascii="Arial" w:cs="Arial" w:eastAsia="Arial" w:hAnsi="Arial"/>
+                <w:rtl w:val="0"/>
+              </w:rPr>
+              <w:t xml:space="preserve">Matthew</w:t>
+            </w:r>
+          </w:p>
+        </w:tc>
+        <w:tc>
+          <w:tcPr/>
+          <w:p>
+            <w:pPr>
+              <w:widowControl w:val="1"/>
+              <w:rPr>
+                <w:rFonts w:ascii="Arial" w:cs="Arial" w:eastAsia="Arial" w:hAnsi="Arial"/>
+              </w:rPr>
+            </w:pPr>
+            <w:r>
+              <w:rPr>
+                <w:rFonts w:ascii="Arial" w:cs="Arial" w:eastAsia="Arial" w:hAnsi="Arial"/>
+                <w:rtl w:val="0"/>
+              </w:rPr>
+              <w:t xml:space="preserve">1</w:t>
+            </w:r>
+          </w:p>
+        </w:tc>
+        <w:tc>
+          <w:tcPr>
+            <w:shd w:fill="auto" w:val="clear"/>
+            <w:vAlign w:val="bottom"/>
+          </w:tcPr>
+          <w:p>
+            <w:pPr>
+              <w:widowControl w:val="1"/>
+              <w:rPr>
+                <w:rFonts w:ascii="Arial" w:cs="Arial" w:eastAsia="Arial" w:hAnsi="Arial"/>
+              </w:rPr>
+            </w:pPr>
+            <w:r>
+              <w:rPr>
+                <w:rFonts w:ascii="Arial" w:cs="Arial" w:eastAsia="Arial" w:hAnsi="Arial"/>
+                <w:rtl w:val="0"/>
+              </w:rPr>
+              <w:t xml:space="preserve">1</w:t>
+            </w:r>
+          </w:p>
+        </w:tc>
+        <w:tc>
+          <w:tcPr>
+            <w:shd w:fill="auto" w:val="clear"/>
+            <w:vAlign w:val="bottom"/>
+          </w:tcPr>
+          <w:p>
+            <w:pPr>
+              <w:widowControl w:val="1"/>
+              <w:rPr>
+                <w:rFonts w:ascii="Arial" w:cs="Arial" w:eastAsia="Arial" w:hAnsi="Arial"/>
+              </w:rPr>
+            </w:pPr>
+            <w:r>
+              <w:rPr>
+                <w:rFonts w:ascii="Arial" w:cs="Arial" w:eastAsia="Arial" w:hAnsi="Arial"/>
+                <w:rtl w:val="0"/>
+              </w:rPr>
+              <w:t xml:space="preserve">0</w:t>
+            </w:r>
+          </w:p>
+        </w:tc>
+      </w:tr>
+      <w:tr>
+        <w:trPr>
+          <w:trHeight w:val="740" w:hRule="atLeast"/>
+        </w:trPr>
+        <w:tc>
+          <w:tcPr/>
+          <w:p>
+            <w:pPr>
+              <w:widowControl w:val="1"/>
+              <w:rPr>
+                <w:rFonts w:ascii="Arial" w:cs="Arial" w:eastAsia="Arial" w:hAnsi="Arial"/>
+              </w:rPr>
+            </w:pPr>
+            <w:r>
+              <w:rPr>
+                <w:rFonts w:ascii="Arial" w:cs="Arial" w:eastAsia="Arial" w:hAnsi="Arial"/>
+                <w:rtl w:val="0"/>
+              </w:rPr>
+              <w:t xml:space="preserve">5.9</w:t>
+            </w:r>
+          </w:p>
+        </w:tc>
+        <w:tc>
+          <w:tcPr>
+            <w:shd w:fill="auto" w:val="clear"/>
+            <w:vAlign w:val="bottom"/>
+          </w:tcPr>
+          <w:p>
+            <w:pPr>
+              <w:widowControl w:val="1"/>
+              <w:rPr>
+                <w:rFonts w:ascii="Arial" w:cs="Arial" w:eastAsia="Arial" w:hAnsi="Arial"/>
+              </w:rPr>
+            </w:pPr>
+            <w:r>
+              <w:rPr>
+                <w:rFonts w:ascii="Arial" w:cs="Arial" w:eastAsia="Arial" w:hAnsi="Arial"/>
+                <w:rtl w:val="0"/>
+              </w:rPr>
+              <w:t xml:space="preserve">Bug fix, app locks up after a while</w:t>
+            </w:r>
+          </w:p>
+        </w:tc>
+        <w:tc>
+          <w:tcPr/>
+          <w:p>
+            <w:pPr>
+              <w:widowControl w:val="1"/>
+              <w:rPr>
+                <w:rFonts w:ascii="Arial" w:cs="Arial" w:eastAsia="Arial" w:hAnsi="Arial"/>
+              </w:rPr>
+            </w:pPr>
+            <w:r>
+              <w:rPr>
+                <w:rFonts w:ascii="Arial" w:cs="Arial" w:eastAsia="Arial" w:hAnsi="Arial"/>
+                <w:rtl w:val="0"/>
+              </w:rPr>
+              <w:t xml:space="preserve">Application stability will be greatly improved.</w:t>
+            </w:r>
+          </w:p>
+        </w:tc>
+        <w:tc>
+          <w:tcPr>
+            <w:shd w:fill="auto" w:val="clear"/>
+            <w:vAlign w:val="bottom"/>
+          </w:tcPr>
+          <w:p>
+            <w:pPr>
+              <w:widowControl w:val="1"/>
+              <w:rPr>
+                <w:rFonts w:ascii="Arial" w:cs="Arial" w:eastAsia="Arial" w:hAnsi="Arial"/>
+              </w:rPr>
+            </w:pPr>
+            <w:hyperlink r:id="rId26">
+              <w:r>
+                <w:rPr>
+                  <w:rFonts w:ascii="Arial" w:cs="Arial" w:eastAsia="Arial" w:hAnsi="Arial"/>
+                  <w:color w:val="1155cc"/>
+                  <w:u w:val="single"/>
+                  <w:rtl w:val="0"/>
+                </w:rPr>
+                <w:t xml:space="preserve">Complete</w:t>
+              </w:r>
+            </w:hyperlink>
+            <w:r>
+              <w:rPr>
+                <w:rtl w:val="0"/>
+              </w:rPr>
+            </w:r>
+          </w:p>
+        </w:tc>
+        <w:tc>
+          <w:tcPr>
+            <w:shd w:fill="auto" w:val="clear"/>
+            <w:vAlign w:val="bottom"/>
+          </w:tcPr>
+          <w:p>
+            <w:pPr>
+              <w:widowControl w:val="1"/>
+              <w:rPr>
+                <w:rFonts w:ascii="Arial" w:cs="Arial" w:eastAsia="Arial" w:hAnsi="Arial"/>
+              </w:rPr>
+            </w:pPr>
+            <w:r>
+              <w:rPr>
+                <w:rFonts w:ascii="Arial" w:cs="Arial" w:eastAsia="Arial" w:hAnsi="Arial"/>
+                <w:rtl w:val="0"/>
+              </w:rPr>
+              <w:t xml:space="preserve">Matthew</w:t>
+            </w:r>
+          </w:p>
+        </w:tc>
+        <w:tc>
+          <w:tcPr/>
+          <w:p>
+            <w:pPr>
+              <w:widowControl w:val="1"/>
+              <w:rPr>
+                <w:rFonts w:ascii="Arial" w:cs="Arial" w:eastAsia="Arial" w:hAnsi="Arial"/>
+              </w:rPr>
+            </w:pPr>
+            <w:r>
+              <w:rPr>
+                <w:rFonts w:ascii="Arial" w:cs="Arial" w:eastAsia="Arial" w:hAnsi="Arial"/>
+                <w:rtl w:val="0"/>
+              </w:rPr>
+              <w:t xml:space="preserve">2</w:t>
+            </w:r>
+          </w:p>
+        </w:tc>
+        <w:tc>
+          <w:tcPr>
+            <w:shd w:fill="auto" w:val="clear"/>
+            <w:vAlign w:val="bottom"/>
+          </w:tcPr>
+          <w:p>
+            <w:pPr>
+              <w:widowControl w:val="1"/>
+              <w:rPr>
+                <w:rFonts w:ascii="Arial" w:cs="Arial" w:eastAsia="Arial" w:hAnsi="Arial"/>
+              </w:rPr>
+            </w:pPr>
+            <w:r>
+              <w:rPr>
+                <w:rFonts w:ascii="Arial" w:cs="Arial" w:eastAsia="Arial" w:hAnsi="Arial"/>
+                <w:rtl w:val="0"/>
+              </w:rPr>
+              <w:t xml:space="preserve">2</w:t>
+            </w:r>
+          </w:p>
+        </w:tc>
+        <w:tc>
+          <w:tcPr>
+            <w:shd w:fill="auto" w:val="clear"/>
+            <w:vAlign w:val="bottom"/>
+          </w:tcPr>
+          <w:p>
+            <w:pPr>
+              <w:widowControl w:val="1"/>
+              <w:rPr>
+                <w:rFonts w:ascii="Arial" w:cs="Arial" w:eastAsia="Arial" w:hAnsi="Arial"/>
+              </w:rPr>
+            </w:pPr>
+            <w:r>
+              <w:rPr>
+                <w:rFonts w:ascii="Arial" w:cs="Arial" w:eastAsia="Arial" w:hAnsi="Arial"/>
+                <w:rtl w:val="0"/>
+              </w:rPr>
+              <w:t xml:space="preserve">0</w:t>
             </w:r>
           </w:p>
         </w:tc>
@@ -3242,8 +4425,8 @@
         <w:spacing w:line="276" w:lineRule="auto"/>
         <w:rPr/>
         <w:sectPr>
-          <w:headerReference r:id="rId6" w:type="default"/>
-          <w:footerReference r:id="rId7" w:type="default"/>
+          <w:headerReference r:id="rId27" w:type="default"/>
+          <w:footerReference r:id="rId28" w:type="default"/>
           <w:pgSz w:h="15840" w:w="12240"/>
           <w:pgMar w:bottom="1440" w:top="1440" w:left="1440" w:right="1440" w:header="720" w:footer="720"/>
           <w:pgNumType w:start="1"/>
@@ -3287,7 +4470,7 @@
     <w:tbl>
       <w:tblPr>
         <w:tblStyle w:val="Table3"/>
-        <w:tblW w:w="9350.0" w:type="dxa"/>
+        <w:tblW w:w="9340.0" w:type="dxa"/>
         <w:jc w:val="left"/>
         <w:tblInd w:w="0.0" w:type="dxa"/>
         <w:tblBorders>
@@ -3303,13 +4486,13 @@
       </w:tblPr>
       <w:tblGrid>
         <w:gridCol w:w="3115"/>
-        <w:gridCol w:w="1431"/>
-        <w:gridCol w:w="4804"/>
+        <w:gridCol w:w="1530"/>
+        <w:gridCol w:w="4695"/>
         <w:tblGridChange w:id="0">
           <w:tblGrid>
             <w:gridCol w:w="3115"/>
-            <w:gridCol w:w="1431"/>
-            <w:gridCol w:w="4804"/>
+            <w:gridCol w:w="1530"/>
+            <w:gridCol w:w="4695"/>
           </w:tblGrid>
         </w:tblGridChange>
       </w:tblGrid>
@@ -3437,6 +4620,12 @@
               <w:rPr>
                 <w:rtl w:val="0"/>
               </w:rPr>
+              <w:t xml:space="preserve">Eclipse IDE is crashing when trying to run application.</w:t>
+            </w:r>
+            <w:r>
+              <w:rPr>
+                <w:rtl w:val="0"/>
+              </w:rPr>
             </w:r>
           </w:p>
         </w:tc>
@@ -3459,6 +4648,7 @@
               <w:rPr>
                 <w:rtl w:val="0"/>
               </w:rPr>
+              <w:t xml:space="preserve">Complete</w:t>
             </w:r>
           </w:p>
         </w:tc>
@@ -3481,6 +4671,26 @@
               <w:rPr>
                 <w:rtl w:val="0"/>
               </w:rPr>
+              <w:t xml:space="preserve">Jack:</w:t>
+              <w:br w:type="textWrapping"/>
+              <w:t xml:space="preserve">- Thursday 15th 7pm, planned meeting with Matt.</w:t>
+              <w:br w:type="textWrapping"/>
+              <w:t xml:space="preserve">- Attempt to redownload GIT repository and run application FAILED.</w:t>
+              <w:br w:type="textWrapping"/>
+              <w:t xml:space="preserve">- Attempt to find a solution on my own accord FAILED.</w:t>
+            </w:r>
+          </w:p>
+          <w:p>
+            <w:pPr>
+              <w:keepLines w:val="1"/>
+              <w:spacing w:after="120" w:lineRule="auto"/>
+              <w:rPr/>
+            </w:pPr>
+            <w:r>
+              <w:rPr>
+                <w:rtl w:val="0"/>
+              </w:rPr>
+              <w:t xml:space="preserve">Meeting with Jack and Matt, issues resolved. MySQL root password was forgotten.</w:t>
             </w:r>
           </w:p>
         </w:tc>
@@ -3505,6 +4715,32 @@
               <w:rPr>
                 <w:rtl w:val="0"/>
               </w:rPr>
+              <w:t xml:space="preserve">Informed Jack he had a strike for not attending last meeting and not completing work items &amp; lack of communication until iteration was over that he had any issues</w:t>
+            </w:r>
+          </w:p>
+          <w:p>
+            <w:pPr>
+              <w:keepLines w:val="1"/>
+              <w:spacing w:after="120" w:lineRule="auto"/>
+              <w:rPr/>
+            </w:pPr>
+            <w:r>
+              <w:rPr>
+                <w:rtl w:val="0"/>
+              </w:rPr>
+              <w:t xml:space="preserve">Jack had advised team he had done 6 hours work so far this iteration, following up on what Jim discussed with group in previous meeting the team needed to see evidence for this report, Jack was unable / unwilling to show that evidence and accepted a 2nd strike.</w:t>
+            </w:r>
+          </w:p>
+          <w:p>
+            <w:pPr>
+              <w:keepLines w:val="1"/>
+              <w:spacing w:after="120" w:lineRule="auto"/>
+              <w:rPr/>
+            </w:pPr>
+            <w:r>
+              <w:rPr>
+                <w:rtl w:val="0"/>
+              </w:rPr>
             </w:r>
           </w:p>
         </w:tc>
@@ -3527,6 +4763,7 @@
               <w:rPr>
                 <w:rtl w:val="0"/>
               </w:rPr>
+              <w:t xml:space="preserve">Completed</w:t>
             </w:r>
           </w:p>
         </w:tc>
@@ -3549,6 +4786,7 @@
               <w:rPr>
                 <w:rtl w:val="0"/>
               </w:rPr>
+              <w:t xml:space="preserve">Current issues are resolved.</w:t>
             </w:r>
           </w:p>
         </w:tc>
@@ -3634,6 +4872,23 @@
           <w:tcPr/>
           <w:p>
             <w:pPr>
+              <w:ind w:left="0" w:firstLine="0"/>
+              <w:rPr/>
+            </w:pPr>
+            <w:r>
+              <w:rPr>
+                <w:rtl w:val="0"/>
+              </w:rPr>
+              <w:t xml:space="preserve">Notifications are implemented and users can be assigned.</w:t>
+            </w:r>
+          </w:p>
+        </w:tc>
+      </w:tr>
+      <w:tr>
+        <w:tc>
+          <w:tcPr/>
+          <w:p>
+            <w:pPr>
               <w:spacing w:after="40" w:before="40" w:lineRule="auto"/>
               <w:rPr/>
             </w:pPr>
@@ -3641,6 +4896,22 @@
               <w:rPr>
                 <w:rtl w:val="0"/>
               </w:rPr>
+              <w:t xml:space="preserve">Assessment date</w:t>
+            </w:r>
+          </w:p>
+        </w:tc>
+        <w:tc>
+          <w:tcPr/>
+          <w:p>
+            <w:pPr>
+              <w:spacing w:after="40" w:before="40" w:lineRule="auto"/>
+              <w:rPr/>
+            </w:pPr>
+            <w:r>
+              <w:rPr>
+                <w:rtl w:val="0"/>
+              </w:rPr>
+              <w:t xml:space="preserve">26/8/2019</w:t>
             </w:r>
           </w:p>
         </w:tc>
@@ -3657,7 +4928,7 @@
               <w:rPr>
                 <w:rtl w:val="0"/>
               </w:rPr>
-              <w:t xml:space="preserve">Assessment date</w:t>
+              <w:t xml:space="preserve">Participants</w:t>
             </w:r>
           </w:p>
         </w:tc>
@@ -3672,7 +4943,7 @@
               <w:rPr>
                 <w:rtl w:val="0"/>
               </w:rPr>
-              <w:t xml:space="preserve">26/8/2019</w:t>
+              <w:t xml:space="preserve">Matthew, Aaron, Brodie, Jack</w:t>
             </w:r>
           </w:p>
         </w:tc>
@@ -3689,7 +4960,7 @@
               <w:rPr>
                 <w:rtl w:val="0"/>
               </w:rPr>
-              <w:t xml:space="preserve">Participants</w:t>
+              <w:t xml:space="preserve">Project status</w:t>
             </w:r>
           </w:p>
         </w:tc>
@@ -3704,38 +4975,7 @@
               <w:rPr>
                 <w:rtl w:val="0"/>
               </w:rPr>
-              <w:t xml:space="preserve">Matthew, Aaron, Brodie, Jack</w:t>
-            </w:r>
-          </w:p>
-        </w:tc>
-      </w:tr>
-      <w:tr>
-        <w:tc>
-          <w:tcPr/>
-          <w:p>
-            <w:pPr>
-              <w:spacing w:after="40" w:before="40" w:lineRule="auto"/>
-              <w:rPr/>
-            </w:pPr>
-            <w:r>
-              <w:rPr>
-                <w:rtl w:val="0"/>
-              </w:rPr>
-              <w:t xml:space="preserve">Project status</w:t>
-            </w:r>
-          </w:p>
-        </w:tc>
-        <w:tc>
-          <w:tcPr/>
-          <w:p>
-            <w:pPr>
-              <w:spacing w:after="40" w:before="40" w:lineRule="auto"/>
-              <w:rPr/>
-            </w:pPr>
-            <w:r>
-              <w:rPr>
-                <w:rtl w:val="0"/>
-              </w:rPr>
+              <w:t xml:space="preserve">Fluro Green</w:t>
             </w:r>
           </w:p>
         </w:tc>
@@ -3754,13 +4994,8 @@
     <w:p>
       <w:pPr>
         <w:pStyle w:val="Heading2"/>
-        <w:numPr>
-          <w:ilvl w:val="0"/>
-          <w:numId w:val="3"/>
-        </w:numPr>
-        <w:rPr>
-          <w:b w:val="1"/>
-        </w:rPr>
+        <w:ind w:left="0" w:firstLine="0"/>
+        <w:rPr/>
       </w:pPr>
       <w:r>
         <w:rPr>
@@ -3778,18 +5013,26 @@
         <w:rPr>
           <w:rtl w:val="0"/>
         </w:rPr>
+        <w:t xml:space="preserve">Notifications are implemented in the system and are being sent to inform users of changes</w:t>
+      </w:r>
+    </w:p>
+    <w:p>
+      <w:pPr>
+        <w:ind w:left="720" w:firstLine="0"/>
+        <w:rPr/>
+      </w:pPr>
+      <w:r>
+        <w:rPr>
+          <w:rtl w:val="0"/>
+        </w:rPr>
+        <w:t xml:space="preserve">System users can be modified and created.</w:t>
       </w:r>
     </w:p>
     <w:p>
       <w:pPr>
         <w:pStyle w:val="Heading2"/>
-        <w:numPr>
-          <w:ilvl w:val="0"/>
-          <w:numId w:val="2"/>
-        </w:numPr>
-        <w:rPr>
-          <w:b w:val="1"/>
-        </w:rPr>
+        <w:ind w:left="0" w:firstLine="0"/>
+        <w:rPr/>
       </w:pPr>
       <w:r>
         <w:rPr>
@@ -3808,11 +5051,26 @@
         <w:rPr>
           <w:rtl w:val="0"/>
         </w:rPr>
+        <w:t xml:space="preserve">Work item 2.3 was deemed not doable due to the structure of the application and removed from scope.</w:t>
+      </w:r>
+    </w:p>
+    <w:p>
+      <w:pPr>
+        <w:spacing w:after="120" w:lineRule="auto"/>
+        <w:ind w:left="720"/>
+        <w:rPr/>
+      </w:pPr>
+      <w:r>
+        <w:rPr>
+          <w:rtl w:val="0"/>
+        </w:rPr>
+        <w:t xml:space="preserve">Work item 2.2 was not finished on time due to item 2.1 not being completed until very late in the iteration This has been moved to the next iteration</w:t>
       </w:r>
     </w:p>
     <w:p>
       <w:pPr>
         <w:pStyle w:val="Heading2"/>
+        <w:ind w:left="0" w:firstLine="0"/>
         <w:rPr/>
       </w:pPr>
       <w:r>
@@ -3832,18 +5090,14 @@
         <w:rPr>
           <w:rtl w:val="0"/>
         </w:rPr>
+        <w:t xml:space="preserve">Well completed iteration: most items completed with a few left to finish.</w:t>
       </w:r>
     </w:p>
     <w:p>
       <w:pPr>
         <w:pStyle w:val="Heading2"/>
-        <w:numPr>
-          <w:ilvl w:val="0"/>
-          <w:numId w:val="2"/>
-        </w:numPr>
-        <w:rPr>
-          <w:b w:val="1"/>
-        </w:rPr>
+        <w:ind w:left="0" w:firstLine="0"/>
+        <w:rPr/>
       </w:pPr>
       <w:r>
         <w:rPr>
@@ -3854,16 +5108,65 @@
     </w:p>
     <w:p>
       <w:pPr>
-        <w:spacing w:after="120" w:lineRule="auto"/>
-        <w:ind w:left="720"/>
-        <w:rPr/>
+        <w:keepNext w:val="0"/>
+        <w:keepLines w:val="0"/>
+        <w:widowControl w:val="0"/>
+        <w:numPr>
+          <w:ilvl w:val="0"/>
+          <w:numId w:val="3"/>
+        </w:numPr>
+        <w:pBdr>
+          <w:top w:space="0" w:sz="0" w:val="nil"/>
+          <w:left w:space="0" w:sz="0" w:val="nil"/>
+          <w:bottom w:space="0" w:sz="0" w:val="nil"/>
+          <w:right w:space="0" w:sz="0" w:val="nil"/>
+          <w:between w:space="0" w:sz="0" w:val="nil"/>
+        </w:pBdr>
+        <w:shd w:fill="auto" w:val="clear"/>
+        <w:spacing w:after="120" w:before="0" w:line="240" w:lineRule="auto"/>
+        <w:ind w:left="720" w:right="0" w:hanging="360"/>
+        <w:jc w:val="left"/>
+        <w:rPr>
+          <w:u w:val="none"/>
+        </w:rPr>
       </w:pPr>
+      <w:r>
+        <w:rPr>
+          <w:rtl w:val="0"/>
+        </w:rPr>
+        <w:t xml:space="preserve">Jack: Due to the lack of time management and work effort of the last iteration there could potentially be less time worked the items of </w:t>
+      </w:r>
+      <w:r>
+        <w:rPr>
+          <w:b w:val="1"/>
+          <w:rtl w:val="0"/>
+        </w:rPr>
+        <w:t xml:space="preserve">this</w:t>
+      </w:r>
+      <w:r>
+        <w:rPr>
+          <w:rtl w:val="0"/>
+        </w:rPr>
+        <w:t xml:space="preserve"> iteration, given the time able to allocate to ITC313. Scheduled a large portion of the next fortnight to primarily work on ITC313 work items in order to catch up and stay on schedule.</w:t>
+      </w:r>
       <w:r>
         <w:rPr>
           <w:rtl w:val="0"/>
         </w:rPr>
       </w:r>
     </w:p>
+    <w:sectPr>
+      <w:type w:val="continuous"/>
+      <w:pgSz w:h="15840" w:w="12240"/>
+      <w:pgMar w:bottom="1440" w:top="1440" w:left="1440" w:right="1440" w:header="720" w:footer="720"/>
+    </w:sectPr>
+  </w:body>
+</w:document>
+</file>
+
+<file path=word/comments.xml><?xml version="1.0" encoding="utf-8"?>
+<w:comments xmlns:mc="http://schemas.openxmlformats.org/markup-compatibility/2006" xmlns:o="urn:schemas-microsoft-com:office:office" xmlns:r="http://schemas.openxmlformats.org/officeDocument/2006/relationships" xmlns:m="http://schemas.openxmlformats.org/officeDocument/2006/math" xmlns:v="urn:schemas-microsoft-com:vml" xmlns:wp="http://schemas.openxmlformats.org/drawingml/2006/wordprocessingDrawing" xmlns:w10="urn:schemas-microsoft-com:office:word" xmlns:w="http://schemas.openxmlformats.org/wordprocessingml/2006/main" xmlns:wne="http://schemas.microsoft.com/office/word/2006/wordml" xmlns:sl="http://schemas.openxmlformats.org/schemaLibrary/2006/main" xmlns:a="http://schemas.openxmlformats.org/drawingml/2006/main" xmlns:pic="http://schemas.openxmlformats.org/drawingml/2006/picture" xmlns:c="http://schemas.openxmlformats.org/drawingml/2006/chart" xmlns:lc="http://schemas.openxmlformats.org/drawingml/2006/lockedCanvas" xmlns:dgm="http://schemas.openxmlformats.org/drawingml/2006/diagram" xmlns:wps="http://schemas.microsoft.com/office/word/2010/wordprocessingShape" xmlns:wpg="http://schemas.microsoft.com/office/word/2010/wordprocessingGroup" xmlns:w14="http://schemas.microsoft.com/office/word/2010/wordml" xmlns:w15="http://schemas.microsoft.com/office/word/2012/wordml">
+  <w:comment w:author="Aaron Brody" w:id="0" w:date="2019-08-25T02:41:18Z">
     <w:p>
       <w:pPr>
         <w:keepNext w:val="0"/>
@@ -3877,24 +5180,43 @@
           <w:between w:space="0" w:sz="0" w:val="nil"/>
         </w:pBdr>
         <w:shd w:fill="auto" w:val="clear"/>
-        <w:spacing w:after="120" w:before="0" w:line="240" w:lineRule="auto"/>
-        <w:ind w:left="720" w:right="0" w:hanging="720"/>
+        <w:spacing w:after="0" w:before="0" w:line="240" w:lineRule="auto"/>
+        <w:ind w:left="0" w:right="0" w:firstLine="0"/>
         <w:jc w:val="left"/>
-        <w:rPr/>
+        <w:rPr>
+          <w:rFonts w:ascii="Arial" w:cs="Arial" w:eastAsia="Arial" w:hAnsi="Arial"/>
+          <w:b w:val="0"/>
+          <w:i w:val="0"/>
+          <w:smallCaps w:val="0"/>
+          <w:strike w:val="0"/>
+          <w:color w:val="000000"/>
+          <w:sz w:val="22"/>
+          <w:szCs w:val="22"/>
+          <w:u w:val="none"/>
+          <w:shd w:fill="auto" w:val="clear"/>
+          <w:vertAlign w:val="baseline"/>
+        </w:rPr>
       </w:pPr>
       <w:r>
         <w:rPr>
+          <w:rFonts w:ascii="Arial" w:cs="Arial" w:eastAsia="Arial" w:hAnsi="Arial"/>
+          <w:b w:val="0"/>
+          <w:i w:val="0"/>
+          <w:smallCaps w:val="0"/>
+          <w:strike w:val="0"/>
+          <w:color w:val="000000"/>
+          <w:sz w:val="22"/>
+          <w:szCs w:val="22"/>
+          <w:u w:val="none"/>
+          <w:shd w:fill="auto" w:val="clear"/>
+          <w:vertAlign w:val="baseline"/>
           <w:rtl w:val="0"/>
         </w:rPr>
+        <w:t xml:space="preserve">After Discussion, No longer required</w:t>
       </w:r>
     </w:p>
-    <w:sectPr>
-      <w:type w:val="continuous"/>
-      <w:pgSz w:h="15840" w:w="12240"/>
-      <w:pgMar w:bottom="1440" w:top="1440" w:left="1440" w:right="1440" w:header="720" w:footer="720"/>
-    </w:sectPr>
-  </w:body>
-</w:document>
+  </w:comment>
+</w:comments>
 </file>
 
 <file path=word/footer1.xml><?xml version="1.0" encoding="utf-8"?>
@@ -4424,226 +5746,6 @@
   <w:abstractNum w:abstractNumId="2">
     <w:lvl w:ilvl="0">
       <w:start w:val="1"/>
-      <w:numFmt w:val="bullet"/>
-      <w:lvlText w:val="●"/>
-      <w:lvlJc w:val="left"/>
-      <w:pPr>
-        <w:ind w:left="720" w:hanging="360"/>
-      </w:pPr>
-      <w:rPr>
-        <w:rFonts w:ascii="Noto Sans Symbols" w:cs="Noto Sans Symbols" w:eastAsia="Noto Sans Symbols" w:hAnsi="Noto Sans Symbols"/>
-      </w:rPr>
-    </w:lvl>
-    <w:lvl w:ilvl="1">
-      <w:start w:val="1"/>
-      <w:numFmt w:val="bullet"/>
-      <w:lvlText w:val="o"/>
-      <w:lvlJc w:val="left"/>
-      <w:pPr>
-        <w:ind w:left="1440" w:hanging="360"/>
-      </w:pPr>
-      <w:rPr>
-        <w:rFonts w:ascii="Courier New" w:cs="Courier New" w:eastAsia="Courier New" w:hAnsi="Courier New"/>
-      </w:rPr>
-    </w:lvl>
-    <w:lvl w:ilvl="2">
-      <w:start w:val="1"/>
-      <w:numFmt w:val="bullet"/>
-      <w:lvlText w:val="▪"/>
-      <w:lvlJc w:val="left"/>
-      <w:pPr>
-        <w:ind w:left="2160" w:hanging="360"/>
-      </w:pPr>
-      <w:rPr>
-        <w:rFonts w:ascii="Noto Sans Symbols" w:cs="Noto Sans Symbols" w:eastAsia="Noto Sans Symbols" w:hAnsi="Noto Sans Symbols"/>
-      </w:rPr>
-    </w:lvl>
-    <w:lvl w:ilvl="3">
-      <w:start w:val="1"/>
-      <w:numFmt w:val="bullet"/>
-      <w:lvlText w:val="●"/>
-      <w:lvlJc w:val="left"/>
-      <w:pPr>
-        <w:ind w:left="2880" w:hanging="360"/>
-      </w:pPr>
-      <w:rPr>
-        <w:rFonts w:ascii="Noto Sans Symbols" w:cs="Noto Sans Symbols" w:eastAsia="Noto Sans Symbols" w:hAnsi="Noto Sans Symbols"/>
-      </w:rPr>
-    </w:lvl>
-    <w:lvl w:ilvl="4">
-      <w:start w:val="1"/>
-      <w:numFmt w:val="bullet"/>
-      <w:lvlText w:val="o"/>
-      <w:lvlJc w:val="left"/>
-      <w:pPr>
-        <w:ind w:left="3600" w:hanging="360"/>
-      </w:pPr>
-      <w:rPr>
-        <w:rFonts w:ascii="Courier New" w:cs="Courier New" w:eastAsia="Courier New" w:hAnsi="Courier New"/>
-      </w:rPr>
-    </w:lvl>
-    <w:lvl w:ilvl="5">
-      <w:start w:val="1"/>
-      <w:numFmt w:val="bullet"/>
-      <w:lvlText w:val="▪"/>
-      <w:lvlJc w:val="left"/>
-      <w:pPr>
-        <w:ind w:left="4320" w:hanging="360"/>
-      </w:pPr>
-      <w:rPr>
-        <w:rFonts w:ascii="Noto Sans Symbols" w:cs="Noto Sans Symbols" w:eastAsia="Noto Sans Symbols" w:hAnsi="Noto Sans Symbols"/>
-      </w:rPr>
-    </w:lvl>
-    <w:lvl w:ilvl="6">
-      <w:start w:val="1"/>
-      <w:numFmt w:val="bullet"/>
-      <w:lvlText w:val="●"/>
-      <w:lvlJc w:val="left"/>
-      <w:pPr>
-        <w:ind w:left="5040" w:hanging="360"/>
-      </w:pPr>
-      <w:rPr>
-        <w:rFonts w:ascii="Noto Sans Symbols" w:cs="Noto Sans Symbols" w:eastAsia="Noto Sans Symbols" w:hAnsi="Noto Sans Symbols"/>
-      </w:rPr>
-    </w:lvl>
-    <w:lvl w:ilvl="7">
-      <w:start w:val="1"/>
-      <w:numFmt w:val="bullet"/>
-      <w:lvlText w:val="o"/>
-      <w:lvlJc w:val="left"/>
-      <w:pPr>
-        <w:ind w:left="5760" w:hanging="360"/>
-      </w:pPr>
-      <w:rPr>
-        <w:rFonts w:ascii="Courier New" w:cs="Courier New" w:eastAsia="Courier New" w:hAnsi="Courier New"/>
-      </w:rPr>
-    </w:lvl>
-    <w:lvl w:ilvl="8">
-      <w:start w:val="1"/>
-      <w:numFmt w:val="bullet"/>
-      <w:lvlText w:val="▪"/>
-      <w:lvlJc w:val="left"/>
-      <w:pPr>
-        <w:ind w:left="6480" w:hanging="360"/>
-      </w:pPr>
-      <w:rPr>
-        <w:rFonts w:ascii="Noto Sans Symbols" w:cs="Noto Sans Symbols" w:eastAsia="Noto Sans Symbols" w:hAnsi="Noto Sans Symbols"/>
-      </w:rPr>
-    </w:lvl>
-  </w:abstractNum>
-  <w:abstractNum w:abstractNumId="3">
-    <w:lvl w:ilvl="0">
-      <w:start w:val="1"/>
-      <w:numFmt w:val="bullet"/>
-      <w:lvlText w:val="●"/>
-      <w:lvlJc w:val="left"/>
-      <w:pPr>
-        <w:ind w:left="720" w:hanging="360"/>
-      </w:pPr>
-      <w:rPr>
-        <w:rFonts w:ascii="Noto Sans Symbols" w:cs="Noto Sans Symbols" w:eastAsia="Noto Sans Symbols" w:hAnsi="Noto Sans Symbols"/>
-      </w:rPr>
-    </w:lvl>
-    <w:lvl w:ilvl="1">
-      <w:start w:val="1"/>
-      <w:numFmt w:val="bullet"/>
-      <w:lvlText w:val="o"/>
-      <w:lvlJc w:val="left"/>
-      <w:pPr>
-        <w:ind w:left="1440" w:hanging="360"/>
-      </w:pPr>
-      <w:rPr>
-        <w:rFonts w:ascii="Courier New" w:cs="Courier New" w:eastAsia="Courier New" w:hAnsi="Courier New"/>
-      </w:rPr>
-    </w:lvl>
-    <w:lvl w:ilvl="2">
-      <w:start w:val="1"/>
-      <w:numFmt w:val="bullet"/>
-      <w:lvlText w:val="▪"/>
-      <w:lvlJc w:val="left"/>
-      <w:pPr>
-        <w:ind w:left="2160" w:hanging="360"/>
-      </w:pPr>
-      <w:rPr>
-        <w:rFonts w:ascii="Noto Sans Symbols" w:cs="Noto Sans Symbols" w:eastAsia="Noto Sans Symbols" w:hAnsi="Noto Sans Symbols"/>
-      </w:rPr>
-    </w:lvl>
-    <w:lvl w:ilvl="3">
-      <w:start w:val="1"/>
-      <w:numFmt w:val="bullet"/>
-      <w:lvlText w:val="●"/>
-      <w:lvlJc w:val="left"/>
-      <w:pPr>
-        <w:ind w:left="2880" w:hanging="360"/>
-      </w:pPr>
-      <w:rPr>
-        <w:rFonts w:ascii="Noto Sans Symbols" w:cs="Noto Sans Symbols" w:eastAsia="Noto Sans Symbols" w:hAnsi="Noto Sans Symbols"/>
-      </w:rPr>
-    </w:lvl>
-    <w:lvl w:ilvl="4">
-      <w:start w:val="1"/>
-      <w:numFmt w:val="bullet"/>
-      <w:lvlText w:val="o"/>
-      <w:lvlJc w:val="left"/>
-      <w:pPr>
-        <w:ind w:left="3600" w:hanging="360"/>
-      </w:pPr>
-      <w:rPr>
-        <w:rFonts w:ascii="Courier New" w:cs="Courier New" w:eastAsia="Courier New" w:hAnsi="Courier New"/>
-      </w:rPr>
-    </w:lvl>
-    <w:lvl w:ilvl="5">
-      <w:start w:val="1"/>
-      <w:numFmt w:val="bullet"/>
-      <w:lvlText w:val="▪"/>
-      <w:lvlJc w:val="left"/>
-      <w:pPr>
-        <w:ind w:left="4320" w:hanging="360"/>
-      </w:pPr>
-      <w:rPr>
-        <w:rFonts w:ascii="Noto Sans Symbols" w:cs="Noto Sans Symbols" w:eastAsia="Noto Sans Symbols" w:hAnsi="Noto Sans Symbols"/>
-      </w:rPr>
-    </w:lvl>
-    <w:lvl w:ilvl="6">
-      <w:start w:val="1"/>
-      <w:numFmt w:val="bullet"/>
-      <w:lvlText w:val="●"/>
-      <w:lvlJc w:val="left"/>
-      <w:pPr>
-        <w:ind w:left="5040" w:hanging="360"/>
-      </w:pPr>
-      <w:rPr>
-        <w:rFonts w:ascii="Noto Sans Symbols" w:cs="Noto Sans Symbols" w:eastAsia="Noto Sans Symbols" w:hAnsi="Noto Sans Symbols"/>
-      </w:rPr>
-    </w:lvl>
-    <w:lvl w:ilvl="7">
-      <w:start w:val="1"/>
-      <w:numFmt w:val="bullet"/>
-      <w:lvlText w:val="o"/>
-      <w:lvlJc w:val="left"/>
-      <w:pPr>
-        <w:ind w:left="5760" w:hanging="360"/>
-      </w:pPr>
-      <w:rPr>
-        <w:rFonts w:ascii="Courier New" w:cs="Courier New" w:eastAsia="Courier New" w:hAnsi="Courier New"/>
-      </w:rPr>
-    </w:lvl>
-    <w:lvl w:ilvl="8">
-      <w:start w:val="1"/>
-      <w:numFmt w:val="bullet"/>
-      <w:lvlText w:val="▪"/>
-      <w:lvlJc w:val="left"/>
-      <w:pPr>
-        <w:ind w:left="6480" w:hanging="360"/>
-      </w:pPr>
-      <w:rPr>
-        <w:rFonts w:ascii="Noto Sans Symbols" w:cs="Noto Sans Symbols" w:eastAsia="Noto Sans Symbols" w:hAnsi="Noto Sans Symbols"/>
-      </w:rPr>
-    </w:lvl>
-  </w:abstractNum>
-  <w:abstractNum w:abstractNumId="4">
-    <w:lvl w:ilvl="0">
-      <w:start w:val="1"/>
       <w:numFmt w:val="decimal"/>
       <w:lvlText w:val="%1."/>
       <w:lvlJc w:val="left"/>
@@ -4751,6 +5853,116 @@
       </w:rPr>
     </w:lvl>
   </w:abstractNum>
+  <w:abstractNum w:abstractNumId="3">
+    <w:lvl w:ilvl="0">
+      <w:start w:val="1"/>
+      <w:numFmt w:val="bullet"/>
+      <w:lvlText w:val="●"/>
+      <w:lvlJc w:val="left"/>
+      <w:pPr>
+        <w:ind w:left="720" w:hanging="360"/>
+      </w:pPr>
+      <w:rPr>
+        <w:u w:val="none"/>
+      </w:rPr>
+    </w:lvl>
+    <w:lvl w:ilvl="1">
+      <w:start w:val="1"/>
+      <w:numFmt w:val="bullet"/>
+      <w:lvlText w:val="○"/>
+      <w:lvlJc w:val="left"/>
+      <w:pPr>
+        <w:ind w:left="1440" w:hanging="360"/>
+      </w:pPr>
+      <w:rPr>
+        <w:u w:val="none"/>
+      </w:rPr>
+    </w:lvl>
+    <w:lvl w:ilvl="2">
+      <w:start w:val="1"/>
+      <w:numFmt w:val="bullet"/>
+      <w:lvlText w:val="■"/>
+      <w:lvlJc w:val="left"/>
+      <w:pPr>
+        <w:ind w:left="2160" w:hanging="360"/>
+      </w:pPr>
+      <w:rPr>
+        <w:u w:val="none"/>
+      </w:rPr>
+    </w:lvl>
+    <w:lvl w:ilvl="3">
+      <w:start w:val="1"/>
+      <w:numFmt w:val="bullet"/>
+      <w:lvlText w:val="●"/>
+      <w:lvlJc w:val="left"/>
+      <w:pPr>
+        <w:ind w:left="2880" w:hanging="360"/>
+      </w:pPr>
+      <w:rPr>
+        <w:u w:val="none"/>
+      </w:rPr>
+    </w:lvl>
+    <w:lvl w:ilvl="4">
+      <w:start w:val="1"/>
+      <w:numFmt w:val="bullet"/>
+      <w:lvlText w:val="○"/>
+      <w:lvlJc w:val="left"/>
+      <w:pPr>
+        <w:ind w:left="3600" w:hanging="360"/>
+      </w:pPr>
+      <w:rPr>
+        <w:u w:val="none"/>
+      </w:rPr>
+    </w:lvl>
+    <w:lvl w:ilvl="5">
+      <w:start w:val="1"/>
+      <w:numFmt w:val="bullet"/>
+      <w:lvlText w:val="■"/>
+      <w:lvlJc w:val="left"/>
+      <w:pPr>
+        <w:ind w:left="4320" w:hanging="360"/>
+      </w:pPr>
+      <w:rPr>
+        <w:u w:val="none"/>
+      </w:rPr>
+    </w:lvl>
+    <w:lvl w:ilvl="6">
+      <w:start w:val="1"/>
+      <w:numFmt w:val="bullet"/>
+      <w:lvlText w:val="●"/>
+      <w:lvlJc w:val="left"/>
+      <w:pPr>
+        <w:ind w:left="5040" w:hanging="360"/>
+      </w:pPr>
+      <w:rPr>
+        <w:u w:val="none"/>
+      </w:rPr>
+    </w:lvl>
+    <w:lvl w:ilvl="7">
+      <w:start w:val="1"/>
+      <w:numFmt w:val="bullet"/>
+      <w:lvlText w:val="○"/>
+      <w:lvlJc w:val="left"/>
+      <w:pPr>
+        <w:ind w:left="5760" w:hanging="360"/>
+      </w:pPr>
+      <w:rPr>
+        <w:u w:val="none"/>
+      </w:rPr>
+    </w:lvl>
+    <w:lvl w:ilvl="8">
+      <w:start w:val="1"/>
+      <w:numFmt w:val="bullet"/>
+      <w:lvlText w:val="■"/>
+      <w:lvlJc w:val="left"/>
+      <w:pPr>
+        <w:ind w:left="6480" w:hanging="360"/>
+      </w:pPr>
+      <w:rPr>
+        <w:u w:val="none"/>
+      </w:rPr>
+    </w:lvl>
+  </w:abstractNum>
   <w:num w:numId="1">
     <w:abstractNumId w:val="1"/>
   </w:num>
@@ -4759,9 +5971,6 @@
   </w:num>
   <w:num w:numId="3">
     <w:abstractNumId w:val="3"/>
-  </w:num>
-  <w:num w:numId="4">
-    <w:abstractNumId w:val="4"/>
   </w:num>
 </w:numbering>
 </file>

</xml_diff>